<commit_message>
determine alpha-, beta-, gamma-values
</commit_message>
<xml_diff>
--- a/documentation.docx
+++ b/documentation.docx
@@ -3,8 +3,2942 @@
 <w:document xmlns:wpc="http://schemas.microsoft.com/office/word/2010/wordprocessingCanvas" xmlns:cx="http://schemas.microsoft.com/office/drawing/2014/chartex" xmlns:cx1="http://schemas.microsoft.com/office/drawing/2015/9/8/chartex" xmlns:cx2="http://schemas.microsoft.com/office/drawing/2015/10/21/chartex" xmlns:cx3="http://schemas.microsoft.com/office/drawing/2016/5/9/chartex" xmlns:cx4="http://schemas.microsoft.com/office/drawing/2016/5/10/chartex" xmlns:cx5="http://schemas.microsoft.com/office/drawing/2016/5/11/chartex" xmlns:cx6="http://schemas.microsoft.com/office/drawing/2016/5/12/chartex" xmlns:cx7="http://schemas.microsoft.com/office/drawing/2016/5/13/chartex" xmlns:cx8="http://schemas.microsoft.com/office/drawing/2016/5/14/chartex" xmlns:mc="http://schemas.openxmlformats.org/markup-compatibility/2006" xmlns:aink="http://schemas.microsoft.com/office/drawing/2016/ink" xmlns:am3d="http://schemas.microsoft.com/office/drawing/2017/model3d" xmlns:o="urn:schemas-microsoft-com:office:office" xmlns:oel="http://schemas.microsoft.com/office/2019/extlst" xmlns:r="http://schemas.openxmlformats.org/officeDocument/2006/relationships" xmlns:m="http://schemas.openxmlformats.org/officeDocument/2006/math" xmlns:v="urn:schemas-microsoft-com:vml" xmlns:wp14="http://schemas.microsoft.com/office/word/2010/wordprocessingDrawing" xmlns:wp="http://schemas.openxmlformats.org/drawingml/2006/wordprocessingDrawing" xmlns:w10="urn:schemas-microsoft-com:office:word" xmlns:w="http://schemas.openxmlformats.org/wordprocessingml/2006/main" xmlns:w14="http://schemas.microsoft.com/office/word/2010/wordml" xmlns:w15="http://schemas.microsoft.com/office/word/2012/wordml" xmlns:w16cex="http://schemas.microsoft.com/office/word/2018/wordml/cex" xmlns:w16cid="http://schemas.microsoft.com/office/word/2016/wordml/cid" xmlns:w16="http://schemas.microsoft.com/office/word/2018/wordml" xmlns:w16du="http://schemas.microsoft.com/office/word/2023/wordml/word16du" xmlns:w16sdtdh="http://schemas.microsoft.com/office/word/2020/wordml/sdtdatahash" xmlns:w16se="http://schemas.microsoft.com/office/word/2015/wordml/symex" xmlns:wpg="http://schemas.microsoft.com/office/word/2010/wordprocessingGroup" xmlns:wpi="http://schemas.microsoft.com/office/word/2010/wordprocessingInk" xmlns:wne="http://schemas.microsoft.com/office/word/2006/wordml" xmlns:wps="http://schemas.microsoft.com/office/word/2010/wordprocessingShape" mc:Ignorable="w14 w15 w16se w16cid w16 w16cex w16sdtdh w16du wp14">
   <w:body>
     <w:p>
-      <w:r>
-        <w:t>Halo</w:t>
+      <w:pPr>
+        <w:pStyle w:val="Titel"/>
+      </w:pPr>
+      <w:r>
+        <w:t>Wasserwaage</w:t>
+      </w:r>
+    </w:p>
+    <w:p>
+      <w:pPr>
+        <w:pStyle w:val="Listenabsatz"/>
+        <w:numPr>
+          <w:ilvl w:val="0"/>
+          <w:numId w:val="1"/>
+        </w:numPr>
+        <w:rPr>
+          <w:b/>
+        </w:rPr>
+      </w:pPr>
+      <w:r>
+        <w:rPr>
+          <w:b/>
+        </w:rPr>
+        <w:t>Passende API auswählen</w:t>
+      </w:r>
+    </w:p>
+    <w:p>
+      <w:pPr>
+        <w:pStyle w:val="Listenabsatz"/>
+        <w:rPr>
+          <w:b/>
+        </w:rPr>
+      </w:pPr>
+      <w:proofErr w:type="spellStart"/>
+      <w:r>
+        <w:t>DeviceOrientationEvent</w:t>
+      </w:r>
+      <w:proofErr w:type="spellEnd"/>
+      <w:r>
+        <w:t xml:space="preserve">, um </w:t>
+      </w:r>
+      <w:r>
+        <w:t xml:space="preserve">die Orientierung des Geräts zu </w:t>
+      </w:r>
+      <w:r>
+        <w:t>erhalten</w:t>
+      </w:r>
+    </w:p>
+    <w:p>
+      <w:pPr>
+        <w:pStyle w:val="Listenabsatz"/>
+        <w:numPr>
+          <w:ilvl w:val="0"/>
+          <w:numId w:val="1"/>
+        </w:numPr>
+        <w:rPr>
+          <w:b/>
+          <w:bCs/>
+        </w:rPr>
+      </w:pPr>
+      <w:r>
+        <w:rPr>
+          <w:b/>
+          <w:bCs/>
+        </w:rPr>
+        <w:t>Setup für Debugging vom Handy aus</w:t>
+      </w:r>
+    </w:p>
+    <w:p>
+      <w:pPr>
+        <w:pStyle w:val="Listenabsatz"/>
+      </w:pPr>
+      <w:r>
+        <w:t xml:space="preserve">Wichtig: </w:t>
+      </w:r>
+      <w:proofErr w:type="gramStart"/>
+      <w:r>
+        <w:t>Live Server</w:t>
+      </w:r>
+      <w:proofErr w:type="gramEnd"/>
+      <w:r>
+        <w:t xml:space="preserve"> muss eine https-Seite hosten</w:t>
+      </w:r>
+    </w:p>
+    <w:p>
+      <w:pPr>
+        <w:pStyle w:val="Listenabsatz"/>
+        <w:numPr>
+          <w:ilvl w:val="0"/>
+          <w:numId w:val="1"/>
+        </w:numPr>
+        <w:rPr>
+          <w:b/>
+          <w:bCs/>
+        </w:rPr>
+      </w:pPr>
+      <w:r>
+        <w:rPr>
+          <w:b/>
+          <w:bCs/>
+        </w:rPr>
+        <w:t>Code</w:t>
+      </w:r>
+      <w:r>
+        <w:rPr>
+          <w:b/>
+          <w:bCs/>
+        </w:rPr>
+        <w:t xml:space="preserve"> für die Ermittlung der Alpha-, Beta- und Gammawerte</w:t>
+      </w:r>
+    </w:p>
+    <w:p>
+      <w:pPr>
+        <w:pStyle w:val="Listenabsatz"/>
+      </w:pPr>
+      <w:r>
+        <w:t xml:space="preserve">Die Funktion </w:t>
+      </w:r>
+      <w:proofErr w:type="spellStart"/>
+      <w:r>
+        <w:t>requestDeviceOrientation</w:t>
+      </w:r>
+      <w:proofErr w:type="spellEnd"/>
+      <w:r>
+        <w:t xml:space="preserve"> wird am Anfang aufgerufen. Auf </w:t>
+      </w:r>
+      <w:proofErr w:type="spellStart"/>
+      <w:r>
+        <w:t>iO</w:t>
+      </w:r>
+      <w:r>
+        <w:t>s</w:t>
+      </w:r>
+      <w:proofErr w:type="spellEnd"/>
+      <w:r>
+        <w:t xml:space="preserve"> 13+ wird aufgrund der Berechtigungsvorgaben die Erlaubnis für den Zugriff auf Bewegungssensoren eingeholt. Nach Erhalt der Erlaubnis (oder auf anderen Betriebssystemen mit passenden Sensoren</w:t>
+      </w:r>
+      <w:r>
+        <w:t xml:space="preserve"> sofort</w:t>
+      </w:r>
+      <w:r>
+        <w:t xml:space="preserve">) wird ein Event </w:t>
+      </w:r>
+      <w:proofErr w:type="spellStart"/>
+      <w:r>
+        <w:t>Listener</w:t>
+      </w:r>
+      <w:proofErr w:type="spellEnd"/>
+      <w:r>
+        <w:t xml:space="preserve"> hinzugefügt, der auf Änderungen der Geräteorientierung wartet. Bei registrierten Änderungen wird d</w:t>
+      </w:r>
+      <w:r>
+        <w:t xml:space="preserve">ie Funktion </w:t>
+      </w:r>
+      <w:proofErr w:type="spellStart"/>
+      <w:r>
+        <w:t>handleOrientation</w:t>
+      </w:r>
+      <w:proofErr w:type="spellEnd"/>
+      <w:r>
+        <w:t xml:space="preserve"> </w:t>
+      </w:r>
+      <w:r>
+        <w:t>ausgeführt.</w:t>
+      </w:r>
+    </w:p>
+    <w:p>
+      <w:pPr>
+        <w:pStyle w:val="Listenabsatz"/>
+      </w:pPr>
+    </w:p>
+    <w:p>
+      <w:pPr>
+        <w:pStyle w:val="Listenabsatz"/>
+        <w:numPr>
+          <w:ilvl w:val="0"/>
+          <w:numId w:val="1"/>
+        </w:numPr>
+        <w:shd w:val="clear" w:color="auto" w:fill="272822"/>
+        <w:spacing w:after="0" w:line="285" w:lineRule="atLeast"/>
+        <w:rPr>
+          <w:rFonts w:ascii="Consolas" w:eastAsia="Times New Roman" w:hAnsi="Consolas" w:cs="Times New Roman"/>
+          <w:color w:val="F8F8F2"/>
+          <w:kern w:val="0"/>
+          <w:sz w:val="21"/>
+          <w:szCs w:val="21"/>
+          <w:lang w:eastAsia="de-AT"/>
+          <w14:ligatures w14:val="none"/>
+        </w:rPr>
+      </w:pPr>
+      <w:proofErr w:type="spellStart"/>
+      <w:r>
+        <w:rPr>
+          <w:rFonts w:ascii="Consolas" w:eastAsia="Times New Roman" w:hAnsi="Consolas" w:cs="Times New Roman"/>
+          <w:color w:val="F92672"/>
+          <w:kern w:val="0"/>
+          <w:sz w:val="21"/>
+          <w:szCs w:val="21"/>
+          <w:lang w:eastAsia="de-AT"/>
+          <w14:ligatures w14:val="none"/>
+        </w:rPr>
+        <w:t>async</w:t>
+      </w:r>
+      <w:proofErr w:type="spellEnd"/>
+      <w:r>
+        <w:rPr>
+          <w:rFonts w:ascii="Consolas" w:eastAsia="Times New Roman" w:hAnsi="Consolas" w:cs="Times New Roman"/>
+          <w:color w:val="F8F8F2"/>
+          <w:kern w:val="0"/>
+          <w:sz w:val="21"/>
+          <w:szCs w:val="21"/>
+          <w:lang w:eastAsia="de-AT"/>
+          <w14:ligatures w14:val="none"/>
+        </w:rPr>
+        <w:t xml:space="preserve"> </w:t>
+      </w:r>
+      <w:proofErr w:type="spellStart"/>
+      <w:r>
+        <w:rPr>
+          <w:rFonts w:ascii="Consolas" w:eastAsia="Times New Roman" w:hAnsi="Consolas" w:cs="Times New Roman"/>
+          <w:i/>
+          <w:iCs/>
+          <w:color w:val="66D9EF"/>
+          <w:kern w:val="0"/>
+          <w:sz w:val="21"/>
+          <w:szCs w:val="21"/>
+          <w:lang w:eastAsia="de-AT"/>
+          <w14:ligatures w14:val="none"/>
+        </w:rPr>
+        <w:t>function</w:t>
+      </w:r>
+      <w:proofErr w:type="spellEnd"/>
+      <w:r>
+        <w:rPr>
+          <w:rFonts w:ascii="Consolas" w:eastAsia="Times New Roman" w:hAnsi="Consolas" w:cs="Times New Roman"/>
+          <w:color w:val="F8F8F2"/>
+          <w:kern w:val="0"/>
+          <w:sz w:val="21"/>
+          <w:szCs w:val="21"/>
+          <w:lang w:eastAsia="de-AT"/>
+          <w14:ligatures w14:val="none"/>
+        </w:rPr>
+        <w:t xml:space="preserve"> </w:t>
+      </w:r>
+      <w:proofErr w:type="spellStart"/>
+      <w:proofErr w:type="gramStart"/>
+      <w:r>
+        <w:rPr>
+          <w:rFonts w:ascii="Consolas" w:eastAsia="Times New Roman" w:hAnsi="Consolas" w:cs="Times New Roman"/>
+          <w:color w:val="A6E22E"/>
+          <w:kern w:val="0"/>
+          <w:sz w:val="21"/>
+          <w:szCs w:val="21"/>
+          <w:lang w:eastAsia="de-AT"/>
+          <w14:ligatures w14:val="none"/>
+        </w:rPr>
+        <w:t>requestDeviceOrientation</w:t>
+      </w:r>
+      <w:proofErr w:type="spellEnd"/>
+      <w:r>
+        <w:rPr>
+          <w:rFonts w:ascii="Consolas" w:eastAsia="Times New Roman" w:hAnsi="Consolas" w:cs="Times New Roman"/>
+          <w:color w:val="F8F8F2"/>
+          <w:kern w:val="0"/>
+          <w:sz w:val="21"/>
+          <w:szCs w:val="21"/>
+          <w:lang w:eastAsia="de-AT"/>
+          <w14:ligatures w14:val="none"/>
+        </w:rPr>
+        <w:t>(</w:t>
+      </w:r>
+      <w:proofErr w:type="gramEnd"/>
+      <w:r>
+        <w:rPr>
+          <w:rFonts w:ascii="Consolas" w:eastAsia="Times New Roman" w:hAnsi="Consolas" w:cs="Times New Roman"/>
+          <w:color w:val="F8F8F2"/>
+          <w:kern w:val="0"/>
+          <w:sz w:val="21"/>
+          <w:szCs w:val="21"/>
+          <w:lang w:eastAsia="de-AT"/>
+          <w14:ligatures w14:val="none"/>
+        </w:rPr>
+        <w:t>) {</w:t>
+      </w:r>
+    </w:p>
+    <w:p>
+      <w:pPr>
+        <w:pStyle w:val="Listenabsatz"/>
+        <w:numPr>
+          <w:ilvl w:val="0"/>
+          <w:numId w:val="1"/>
+        </w:numPr>
+        <w:shd w:val="clear" w:color="auto" w:fill="272822"/>
+        <w:spacing w:after="0" w:line="285" w:lineRule="atLeast"/>
+        <w:rPr>
+          <w:rFonts w:ascii="Consolas" w:eastAsia="Times New Roman" w:hAnsi="Consolas" w:cs="Times New Roman"/>
+          <w:color w:val="F8F8F2"/>
+          <w:kern w:val="0"/>
+          <w:sz w:val="21"/>
+          <w:szCs w:val="21"/>
+          <w:lang w:eastAsia="de-AT"/>
+          <w14:ligatures w14:val="none"/>
+        </w:rPr>
+      </w:pPr>
+      <w:r>
+        <w:rPr>
+          <w:rFonts w:ascii="Consolas" w:eastAsia="Times New Roman" w:hAnsi="Consolas" w:cs="Times New Roman"/>
+          <w:color w:val="F8F8F2"/>
+          <w:kern w:val="0"/>
+          <w:sz w:val="21"/>
+          <w:szCs w:val="21"/>
+          <w:lang w:eastAsia="de-AT"/>
+          <w14:ligatures w14:val="none"/>
+        </w:rPr>
+        <w:t xml:space="preserve">  </w:t>
+      </w:r>
+      <w:r>
+        <w:rPr>
+          <w:rFonts w:ascii="Consolas" w:eastAsia="Times New Roman" w:hAnsi="Consolas" w:cs="Times New Roman"/>
+          <w:color w:val="88846F"/>
+          <w:kern w:val="0"/>
+          <w:sz w:val="21"/>
+          <w:szCs w:val="21"/>
+          <w:lang w:eastAsia="de-AT"/>
+          <w14:ligatures w14:val="none"/>
+        </w:rPr>
+        <w:t xml:space="preserve">// check </w:t>
+      </w:r>
+      <w:proofErr w:type="spellStart"/>
+      <w:r>
+        <w:rPr>
+          <w:rFonts w:ascii="Consolas" w:eastAsia="Times New Roman" w:hAnsi="Consolas" w:cs="Times New Roman"/>
+          <w:color w:val="88846F"/>
+          <w:kern w:val="0"/>
+          <w:sz w:val="21"/>
+          <w:szCs w:val="21"/>
+          <w:lang w:eastAsia="de-AT"/>
+          <w14:ligatures w14:val="none"/>
+        </w:rPr>
+        <w:t>if</w:t>
+      </w:r>
+      <w:proofErr w:type="spellEnd"/>
+      <w:r>
+        <w:rPr>
+          <w:rFonts w:ascii="Consolas" w:eastAsia="Times New Roman" w:hAnsi="Consolas" w:cs="Times New Roman"/>
+          <w:color w:val="88846F"/>
+          <w:kern w:val="0"/>
+          <w:sz w:val="21"/>
+          <w:szCs w:val="21"/>
+          <w:lang w:eastAsia="de-AT"/>
+          <w14:ligatures w14:val="none"/>
+        </w:rPr>
+        <w:t xml:space="preserve"> </w:t>
+      </w:r>
+      <w:proofErr w:type="spellStart"/>
+      <w:r>
+        <w:rPr>
+          <w:rFonts w:ascii="Consolas" w:eastAsia="Times New Roman" w:hAnsi="Consolas" w:cs="Times New Roman"/>
+          <w:color w:val="88846F"/>
+          <w:kern w:val="0"/>
+          <w:sz w:val="21"/>
+          <w:szCs w:val="21"/>
+          <w:lang w:eastAsia="de-AT"/>
+          <w14:ligatures w14:val="none"/>
+        </w:rPr>
+        <w:t>iOs</w:t>
+      </w:r>
+      <w:proofErr w:type="spellEnd"/>
+      <w:r>
+        <w:rPr>
+          <w:rFonts w:ascii="Consolas" w:eastAsia="Times New Roman" w:hAnsi="Consolas" w:cs="Times New Roman"/>
+          <w:color w:val="88846F"/>
+          <w:kern w:val="0"/>
+          <w:sz w:val="21"/>
+          <w:szCs w:val="21"/>
+          <w:lang w:eastAsia="de-AT"/>
+          <w14:ligatures w14:val="none"/>
+        </w:rPr>
+        <w:t xml:space="preserve"> 13+</w:t>
+      </w:r>
+    </w:p>
+    <w:p>
+      <w:pPr>
+        <w:pStyle w:val="Listenabsatz"/>
+        <w:numPr>
+          <w:ilvl w:val="0"/>
+          <w:numId w:val="1"/>
+        </w:numPr>
+        <w:shd w:val="clear" w:color="auto" w:fill="272822"/>
+        <w:spacing w:after="0" w:line="285" w:lineRule="atLeast"/>
+        <w:rPr>
+          <w:rFonts w:ascii="Consolas" w:eastAsia="Times New Roman" w:hAnsi="Consolas" w:cs="Times New Roman"/>
+          <w:color w:val="F8F8F2"/>
+          <w:kern w:val="0"/>
+          <w:sz w:val="21"/>
+          <w:szCs w:val="21"/>
+          <w:lang w:val="en-US" w:eastAsia="de-AT"/>
+          <w14:ligatures w14:val="none"/>
+        </w:rPr>
+      </w:pPr>
+      <w:r>
+        <w:rPr>
+          <w:rFonts w:ascii="Consolas" w:eastAsia="Times New Roman" w:hAnsi="Consolas" w:cs="Times New Roman"/>
+          <w:color w:val="F8F8F2"/>
+          <w:kern w:val="0"/>
+          <w:sz w:val="21"/>
+          <w:szCs w:val="21"/>
+          <w:lang w:val="en-US" w:eastAsia="de-AT"/>
+          <w14:ligatures w14:val="none"/>
+        </w:rPr>
+        <w:t xml:space="preserve">  </w:t>
+      </w:r>
+      <w:r>
+        <w:rPr>
+          <w:rFonts w:ascii="Consolas" w:eastAsia="Times New Roman" w:hAnsi="Consolas" w:cs="Times New Roman"/>
+          <w:color w:val="F92672"/>
+          <w:kern w:val="0"/>
+          <w:sz w:val="21"/>
+          <w:szCs w:val="21"/>
+          <w:lang w:val="en-US" w:eastAsia="de-AT"/>
+          <w14:ligatures w14:val="none"/>
+        </w:rPr>
+        <w:t>if</w:t>
+      </w:r>
+      <w:r>
+        <w:rPr>
+          <w:rFonts w:ascii="Consolas" w:eastAsia="Times New Roman" w:hAnsi="Consolas" w:cs="Times New Roman"/>
+          <w:color w:val="F8F8F2"/>
+          <w:kern w:val="0"/>
+          <w:sz w:val="21"/>
+          <w:szCs w:val="21"/>
+          <w:lang w:val="en-US" w:eastAsia="de-AT"/>
+          <w14:ligatures w14:val="none"/>
+        </w:rPr>
+        <w:t xml:space="preserve"> (</w:t>
+      </w:r>
+      <w:proofErr w:type="spellStart"/>
+      <w:r>
+        <w:rPr>
+          <w:rFonts w:ascii="Consolas" w:eastAsia="Times New Roman" w:hAnsi="Consolas" w:cs="Times New Roman"/>
+          <w:color w:val="F92672"/>
+          <w:kern w:val="0"/>
+          <w:sz w:val="21"/>
+          <w:szCs w:val="21"/>
+          <w:lang w:val="en-US" w:eastAsia="de-AT"/>
+          <w14:ligatures w14:val="none"/>
+        </w:rPr>
+        <w:t>typeof</w:t>
+      </w:r>
+      <w:proofErr w:type="spellEnd"/>
+      <w:r>
+        <w:rPr>
+          <w:rFonts w:ascii="Consolas" w:eastAsia="Times New Roman" w:hAnsi="Consolas" w:cs="Times New Roman"/>
+          <w:color w:val="F8F8F2"/>
+          <w:kern w:val="0"/>
+          <w:sz w:val="21"/>
+          <w:szCs w:val="21"/>
+          <w:lang w:val="en-US" w:eastAsia="de-AT"/>
+          <w14:ligatures w14:val="none"/>
+        </w:rPr>
+        <w:t xml:space="preserve"> </w:t>
+      </w:r>
+      <w:proofErr w:type="spellStart"/>
+      <w:proofErr w:type="gramStart"/>
+      <w:r>
+        <w:rPr>
+          <w:rFonts w:ascii="Consolas" w:eastAsia="Times New Roman" w:hAnsi="Consolas" w:cs="Times New Roman"/>
+          <w:i/>
+          <w:iCs/>
+          <w:color w:val="66D9EF"/>
+          <w:kern w:val="0"/>
+          <w:sz w:val="21"/>
+          <w:szCs w:val="21"/>
+          <w:lang w:val="en-US" w:eastAsia="de-AT"/>
+          <w14:ligatures w14:val="none"/>
+        </w:rPr>
+        <w:t>DeviceOrientationEvent</w:t>
+      </w:r>
+      <w:proofErr w:type="spellEnd"/>
+      <w:r>
+        <w:rPr>
+          <w:rFonts w:ascii="Consolas" w:eastAsia="Times New Roman" w:hAnsi="Consolas" w:cs="Times New Roman"/>
+          <w:color w:val="F8F8F2"/>
+          <w:kern w:val="0"/>
+          <w:sz w:val="21"/>
+          <w:szCs w:val="21"/>
+          <w:lang w:val="en-US" w:eastAsia="de-AT"/>
+          <w14:ligatures w14:val="none"/>
+        </w:rPr>
+        <w:t xml:space="preserve"> </w:t>
+      </w:r>
+      <w:r>
+        <w:rPr>
+          <w:rFonts w:ascii="Consolas" w:eastAsia="Times New Roman" w:hAnsi="Consolas" w:cs="Times New Roman"/>
+          <w:color w:val="F92672"/>
+          <w:kern w:val="0"/>
+          <w:sz w:val="21"/>
+          <w:szCs w:val="21"/>
+          <w:lang w:val="en-US" w:eastAsia="de-AT"/>
+          <w14:ligatures w14:val="none"/>
+        </w:rPr>
+        <w:t>!</w:t>
+      </w:r>
+      <w:proofErr w:type="gramEnd"/>
+      <w:r>
+        <w:rPr>
+          <w:rFonts w:ascii="Consolas" w:eastAsia="Times New Roman" w:hAnsi="Consolas" w:cs="Times New Roman"/>
+          <w:color w:val="F92672"/>
+          <w:kern w:val="0"/>
+          <w:sz w:val="21"/>
+          <w:szCs w:val="21"/>
+          <w:lang w:val="en-US" w:eastAsia="de-AT"/>
+          <w14:ligatures w14:val="none"/>
+        </w:rPr>
+        <w:t>=</w:t>
+      </w:r>
+      <w:r>
+        <w:rPr>
+          <w:rFonts w:ascii="Consolas" w:eastAsia="Times New Roman" w:hAnsi="Consolas" w:cs="Times New Roman"/>
+          <w:color w:val="F8F8F2"/>
+          <w:kern w:val="0"/>
+          <w:sz w:val="21"/>
+          <w:szCs w:val="21"/>
+          <w:lang w:val="en-US" w:eastAsia="de-AT"/>
+          <w14:ligatures w14:val="none"/>
+        </w:rPr>
+        <w:t xml:space="preserve"> </w:t>
+      </w:r>
+      <w:r>
+        <w:rPr>
+          <w:rFonts w:ascii="Consolas" w:eastAsia="Times New Roman" w:hAnsi="Consolas" w:cs="Times New Roman"/>
+          <w:color w:val="E6DB74"/>
+          <w:kern w:val="0"/>
+          <w:sz w:val="21"/>
+          <w:szCs w:val="21"/>
+          <w:lang w:val="en-US" w:eastAsia="de-AT"/>
+          <w14:ligatures w14:val="none"/>
+        </w:rPr>
+        <w:t>"undefined"</w:t>
+      </w:r>
+      <w:r>
+        <w:rPr>
+          <w:rFonts w:ascii="Consolas" w:eastAsia="Times New Roman" w:hAnsi="Consolas" w:cs="Times New Roman"/>
+          <w:color w:val="F8F8F2"/>
+          <w:kern w:val="0"/>
+          <w:sz w:val="21"/>
+          <w:szCs w:val="21"/>
+          <w:lang w:val="en-US" w:eastAsia="de-AT"/>
+          <w14:ligatures w14:val="none"/>
+        </w:rPr>
+        <w:t xml:space="preserve"> </w:t>
+      </w:r>
+      <w:r>
+        <w:rPr>
+          <w:rFonts w:ascii="Consolas" w:eastAsia="Times New Roman" w:hAnsi="Consolas" w:cs="Times New Roman"/>
+          <w:color w:val="F92672"/>
+          <w:kern w:val="0"/>
+          <w:sz w:val="21"/>
+          <w:szCs w:val="21"/>
+          <w:lang w:val="en-US" w:eastAsia="de-AT"/>
+          <w14:ligatures w14:val="none"/>
+        </w:rPr>
+        <w:t>&amp;&amp;</w:t>
+      </w:r>
+      <w:r>
+        <w:rPr>
+          <w:rFonts w:ascii="Consolas" w:eastAsia="Times New Roman" w:hAnsi="Consolas" w:cs="Times New Roman"/>
+          <w:color w:val="F8F8F2"/>
+          <w:kern w:val="0"/>
+          <w:sz w:val="21"/>
+          <w:szCs w:val="21"/>
+          <w:lang w:val="en-US" w:eastAsia="de-AT"/>
+          <w14:ligatures w14:val="none"/>
+        </w:rPr>
+        <w:t xml:space="preserve"> </w:t>
+      </w:r>
+      <w:proofErr w:type="spellStart"/>
+      <w:r>
+        <w:rPr>
+          <w:rFonts w:ascii="Consolas" w:eastAsia="Times New Roman" w:hAnsi="Consolas" w:cs="Times New Roman"/>
+          <w:color w:val="F92672"/>
+          <w:kern w:val="0"/>
+          <w:sz w:val="21"/>
+          <w:szCs w:val="21"/>
+          <w:lang w:val="en-US" w:eastAsia="de-AT"/>
+          <w14:ligatures w14:val="none"/>
+        </w:rPr>
+        <w:t>typeof</w:t>
+      </w:r>
+      <w:proofErr w:type="spellEnd"/>
+      <w:r>
+        <w:rPr>
+          <w:rFonts w:ascii="Consolas" w:eastAsia="Times New Roman" w:hAnsi="Consolas" w:cs="Times New Roman"/>
+          <w:color w:val="F8F8F2"/>
+          <w:kern w:val="0"/>
+          <w:sz w:val="21"/>
+          <w:szCs w:val="21"/>
+          <w:lang w:val="en-US" w:eastAsia="de-AT"/>
+          <w14:ligatures w14:val="none"/>
+        </w:rPr>
+        <w:t xml:space="preserve"> </w:t>
+      </w:r>
+      <w:proofErr w:type="spellStart"/>
+      <w:r>
+        <w:rPr>
+          <w:rFonts w:ascii="Consolas" w:eastAsia="Times New Roman" w:hAnsi="Consolas" w:cs="Times New Roman"/>
+          <w:i/>
+          <w:iCs/>
+          <w:color w:val="66D9EF"/>
+          <w:kern w:val="0"/>
+          <w:sz w:val="21"/>
+          <w:szCs w:val="21"/>
+          <w:lang w:val="en-US" w:eastAsia="de-AT"/>
+          <w14:ligatures w14:val="none"/>
+        </w:rPr>
+        <w:t>DeviceOrientationEvent</w:t>
+      </w:r>
+      <w:r>
+        <w:rPr>
+          <w:rFonts w:ascii="Consolas" w:eastAsia="Times New Roman" w:hAnsi="Consolas" w:cs="Times New Roman"/>
+          <w:color w:val="F8F8F2"/>
+          <w:kern w:val="0"/>
+          <w:sz w:val="21"/>
+          <w:szCs w:val="21"/>
+          <w:lang w:val="en-US" w:eastAsia="de-AT"/>
+          <w14:ligatures w14:val="none"/>
+        </w:rPr>
+        <w:t>.requestPermission</w:t>
+      </w:r>
+      <w:proofErr w:type="spellEnd"/>
+      <w:r>
+        <w:rPr>
+          <w:rFonts w:ascii="Consolas" w:eastAsia="Times New Roman" w:hAnsi="Consolas" w:cs="Times New Roman"/>
+          <w:color w:val="F8F8F2"/>
+          <w:kern w:val="0"/>
+          <w:sz w:val="21"/>
+          <w:szCs w:val="21"/>
+          <w:lang w:val="en-US" w:eastAsia="de-AT"/>
+          <w14:ligatures w14:val="none"/>
+        </w:rPr>
+        <w:t xml:space="preserve"> </w:t>
+      </w:r>
+      <w:r>
+        <w:rPr>
+          <w:rFonts w:ascii="Consolas" w:eastAsia="Times New Roman" w:hAnsi="Consolas" w:cs="Times New Roman"/>
+          <w:color w:val="F92672"/>
+          <w:kern w:val="0"/>
+          <w:sz w:val="21"/>
+          <w:szCs w:val="21"/>
+          <w:lang w:val="en-US" w:eastAsia="de-AT"/>
+          <w14:ligatures w14:val="none"/>
+        </w:rPr>
+        <w:t>===</w:t>
+      </w:r>
+      <w:r>
+        <w:rPr>
+          <w:rFonts w:ascii="Consolas" w:eastAsia="Times New Roman" w:hAnsi="Consolas" w:cs="Times New Roman"/>
+          <w:color w:val="F8F8F2"/>
+          <w:kern w:val="0"/>
+          <w:sz w:val="21"/>
+          <w:szCs w:val="21"/>
+          <w:lang w:val="en-US" w:eastAsia="de-AT"/>
+          <w14:ligatures w14:val="none"/>
+        </w:rPr>
+        <w:t xml:space="preserve"> </w:t>
+      </w:r>
+      <w:r>
+        <w:rPr>
+          <w:rFonts w:ascii="Consolas" w:eastAsia="Times New Roman" w:hAnsi="Consolas" w:cs="Times New Roman"/>
+          <w:color w:val="E6DB74"/>
+          <w:kern w:val="0"/>
+          <w:sz w:val="21"/>
+          <w:szCs w:val="21"/>
+          <w:lang w:val="en-US" w:eastAsia="de-AT"/>
+          <w14:ligatures w14:val="none"/>
+        </w:rPr>
+        <w:t>"function"</w:t>
+      </w:r>
+      <w:r>
+        <w:rPr>
+          <w:rFonts w:ascii="Consolas" w:eastAsia="Times New Roman" w:hAnsi="Consolas" w:cs="Times New Roman"/>
+          <w:color w:val="F8F8F2"/>
+          <w:kern w:val="0"/>
+          <w:sz w:val="21"/>
+          <w:szCs w:val="21"/>
+          <w:lang w:val="en-US" w:eastAsia="de-AT"/>
+          <w14:ligatures w14:val="none"/>
+        </w:rPr>
+        <w:t>) {</w:t>
+      </w:r>
+    </w:p>
+    <w:p>
+      <w:pPr>
+        <w:pStyle w:val="Listenabsatz"/>
+        <w:numPr>
+          <w:ilvl w:val="0"/>
+          <w:numId w:val="1"/>
+        </w:numPr>
+        <w:shd w:val="clear" w:color="auto" w:fill="272822"/>
+        <w:spacing w:after="0" w:line="285" w:lineRule="atLeast"/>
+        <w:rPr>
+          <w:rFonts w:ascii="Consolas" w:eastAsia="Times New Roman" w:hAnsi="Consolas" w:cs="Times New Roman"/>
+          <w:color w:val="F8F8F2"/>
+          <w:kern w:val="0"/>
+          <w:sz w:val="21"/>
+          <w:szCs w:val="21"/>
+          <w:lang w:eastAsia="de-AT"/>
+          <w14:ligatures w14:val="none"/>
+        </w:rPr>
+      </w:pPr>
+      <w:r>
+        <w:rPr>
+          <w:rFonts w:ascii="Consolas" w:eastAsia="Times New Roman" w:hAnsi="Consolas" w:cs="Times New Roman"/>
+          <w:color w:val="F8F8F2"/>
+          <w:kern w:val="0"/>
+          <w:sz w:val="21"/>
+          <w:szCs w:val="21"/>
+          <w:lang w:val="en-US" w:eastAsia="de-AT"/>
+          <w14:ligatures w14:val="none"/>
+        </w:rPr>
+        <w:t xml:space="preserve">    </w:t>
+      </w:r>
+      <w:r>
+        <w:rPr>
+          <w:rFonts w:ascii="Consolas" w:eastAsia="Times New Roman" w:hAnsi="Consolas" w:cs="Times New Roman"/>
+          <w:color w:val="88846F"/>
+          <w:kern w:val="0"/>
+          <w:sz w:val="21"/>
+          <w:szCs w:val="21"/>
+          <w:lang w:eastAsia="de-AT"/>
+          <w14:ligatures w14:val="none"/>
+        </w:rPr>
+        <w:t xml:space="preserve">// </w:t>
+      </w:r>
+      <w:proofErr w:type="spellStart"/>
+      <w:r>
+        <w:rPr>
+          <w:rFonts w:ascii="Consolas" w:eastAsia="Times New Roman" w:hAnsi="Consolas" w:cs="Times New Roman"/>
+          <w:color w:val="88846F"/>
+          <w:kern w:val="0"/>
+          <w:sz w:val="21"/>
+          <w:szCs w:val="21"/>
+          <w:lang w:eastAsia="de-AT"/>
+          <w14:ligatures w14:val="none"/>
+        </w:rPr>
+        <w:t>iOs</w:t>
+      </w:r>
+      <w:proofErr w:type="spellEnd"/>
+      <w:r>
+        <w:rPr>
+          <w:rFonts w:ascii="Consolas" w:eastAsia="Times New Roman" w:hAnsi="Consolas" w:cs="Times New Roman"/>
+          <w:color w:val="88846F"/>
+          <w:kern w:val="0"/>
+          <w:sz w:val="21"/>
+          <w:szCs w:val="21"/>
+          <w:lang w:eastAsia="de-AT"/>
+          <w14:ligatures w14:val="none"/>
+        </w:rPr>
+        <w:t xml:space="preserve"> 13+</w:t>
+      </w:r>
+    </w:p>
+    <w:p>
+      <w:pPr>
+        <w:pStyle w:val="Listenabsatz"/>
+        <w:numPr>
+          <w:ilvl w:val="0"/>
+          <w:numId w:val="1"/>
+        </w:numPr>
+        <w:shd w:val="clear" w:color="auto" w:fill="272822"/>
+        <w:spacing w:after="0" w:line="285" w:lineRule="atLeast"/>
+        <w:rPr>
+          <w:rFonts w:ascii="Consolas" w:eastAsia="Times New Roman" w:hAnsi="Consolas" w:cs="Times New Roman"/>
+          <w:color w:val="F8F8F2"/>
+          <w:kern w:val="0"/>
+          <w:sz w:val="21"/>
+          <w:szCs w:val="21"/>
+          <w:lang w:eastAsia="de-AT"/>
+          <w14:ligatures w14:val="none"/>
+        </w:rPr>
+      </w:pPr>
+      <w:r>
+        <w:rPr>
+          <w:rFonts w:ascii="Consolas" w:eastAsia="Times New Roman" w:hAnsi="Consolas" w:cs="Times New Roman"/>
+          <w:color w:val="F8F8F2"/>
+          <w:kern w:val="0"/>
+          <w:sz w:val="21"/>
+          <w:szCs w:val="21"/>
+          <w:lang w:eastAsia="de-AT"/>
+          <w14:ligatures w14:val="none"/>
+        </w:rPr>
+        <w:t xml:space="preserve">    </w:t>
+      </w:r>
+      <w:proofErr w:type="spellStart"/>
+      <w:r>
+        <w:rPr>
+          <w:rFonts w:ascii="Consolas" w:eastAsia="Times New Roman" w:hAnsi="Consolas" w:cs="Times New Roman"/>
+          <w:color w:val="F92672"/>
+          <w:kern w:val="0"/>
+          <w:sz w:val="21"/>
+          <w:szCs w:val="21"/>
+          <w:lang w:eastAsia="de-AT"/>
+          <w14:ligatures w14:val="none"/>
+        </w:rPr>
+        <w:t>try</w:t>
+      </w:r>
+      <w:proofErr w:type="spellEnd"/>
+      <w:r>
+        <w:rPr>
+          <w:rFonts w:ascii="Consolas" w:eastAsia="Times New Roman" w:hAnsi="Consolas" w:cs="Times New Roman"/>
+          <w:color w:val="F8F8F2"/>
+          <w:kern w:val="0"/>
+          <w:sz w:val="21"/>
+          <w:szCs w:val="21"/>
+          <w:lang w:eastAsia="de-AT"/>
+          <w14:ligatures w14:val="none"/>
+        </w:rPr>
+        <w:t xml:space="preserve"> {</w:t>
+      </w:r>
+    </w:p>
+    <w:p>
+      <w:pPr>
+        <w:pStyle w:val="Listenabsatz"/>
+        <w:numPr>
+          <w:ilvl w:val="0"/>
+          <w:numId w:val="1"/>
+        </w:numPr>
+        <w:shd w:val="clear" w:color="auto" w:fill="272822"/>
+        <w:spacing w:after="0" w:line="285" w:lineRule="atLeast"/>
+        <w:rPr>
+          <w:rFonts w:ascii="Consolas" w:eastAsia="Times New Roman" w:hAnsi="Consolas" w:cs="Times New Roman"/>
+          <w:color w:val="F8F8F2"/>
+          <w:kern w:val="0"/>
+          <w:sz w:val="21"/>
+          <w:szCs w:val="21"/>
+          <w:lang w:val="en-US" w:eastAsia="de-AT"/>
+          <w14:ligatures w14:val="none"/>
+        </w:rPr>
+      </w:pPr>
+      <w:r>
+        <w:rPr>
+          <w:rFonts w:ascii="Consolas" w:eastAsia="Times New Roman" w:hAnsi="Consolas" w:cs="Times New Roman"/>
+          <w:color w:val="F8F8F2"/>
+          <w:kern w:val="0"/>
+          <w:sz w:val="21"/>
+          <w:szCs w:val="21"/>
+          <w:lang w:val="en-US" w:eastAsia="de-AT"/>
+          <w14:ligatures w14:val="none"/>
+        </w:rPr>
+        <w:t xml:space="preserve">      </w:t>
+      </w:r>
+      <w:r>
+        <w:rPr>
+          <w:rFonts w:ascii="Consolas" w:eastAsia="Times New Roman" w:hAnsi="Consolas" w:cs="Times New Roman"/>
+          <w:i/>
+          <w:iCs/>
+          <w:color w:val="66D9EF"/>
+          <w:kern w:val="0"/>
+          <w:sz w:val="21"/>
+          <w:szCs w:val="21"/>
+          <w:lang w:val="en-US" w:eastAsia="de-AT"/>
+          <w14:ligatures w14:val="none"/>
+        </w:rPr>
+        <w:t>const</w:t>
+      </w:r>
+      <w:r>
+        <w:rPr>
+          <w:rFonts w:ascii="Consolas" w:eastAsia="Times New Roman" w:hAnsi="Consolas" w:cs="Times New Roman"/>
+          <w:color w:val="F8F8F2"/>
+          <w:kern w:val="0"/>
+          <w:sz w:val="21"/>
+          <w:szCs w:val="21"/>
+          <w:lang w:val="en-US" w:eastAsia="de-AT"/>
+          <w14:ligatures w14:val="none"/>
+        </w:rPr>
+        <w:t xml:space="preserve"> </w:t>
+      </w:r>
+      <w:proofErr w:type="spellStart"/>
+      <w:r>
+        <w:rPr>
+          <w:rFonts w:ascii="Consolas" w:eastAsia="Times New Roman" w:hAnsi="Consolas" w:cs="Times New Roman"/>
+          <w:color w:val="F8F8F2"/>
+          <w:kern w:val="0"/>
+          <w:sz w:val="21"/>
+          <w:szCs w:val="21"/>
+          <w:lang w:val="en-US" w:eastAsia="de-AT"/>
+          <w14:ligatures w14:val="none"/>
+        </w:rPr>
+        <w:t>permissionState</w:t>
+      </w:r>
+      <w:proofErr w:type="spellEnd"/>
+      <w:r>
+        <w:rPr>
+          <w:rFonts w:ascii="Consolas" w:eastAsia="Times New Roman" w:hAnsi="Consolas" w:cs="Times New Roman"/>
+          <w:color w:val="F8F8F2"/>
+          <w:kern w:val="0"/>
+          <w:sz w:val="21"/>
+          <w:szCs w:val="21"/>
+          <w:lang w:val="en-US" w:eastAsia="de-AT"/>
+          <w14:ligatures w14:val="none"/>
+        </w:rPr>
+        <w:t xml:space="preserve"> </w:t>
+      </w:r>
+      <w:r>
+        <w:rPr>
+          <w:rFonts w:ascii="Consolas" w:eastAsia="Times New Roman" w:hAnsi="Consolas" w:cs="Times New Roman"/>
+          <w:color w:val="F92672"/>
+          <w:kern w:val="0"/>
+          <w:sz w:val="21"/>
+          <w:szCs w:val="21"/>
+          <w:lang w:val="en-US" w:eastAsia="de-AT"/>
+          <w14:ligatures w14:val="none"/>
+        </w:rPr>
+        <w:t>=</w:t>
+      </w:r>
+      <w:r>
+        <w:rPr>
+          <w:rFonts w:ascii="Consolas" w:eastAsia="Times New Roman" w:hAnsi="Consolas" w:cs="Times New Roman"/>
+          <w:color w:val="F8F8F2"/>
+          <w:kern w:val="0"/>
+          <w:sz w:val="21"/>
+          <w:szCs w:val="21"/>
+          <w:lang w:val="en-US" w:eastAsia="de-AT"/>
+          <w14:ligatures w14:val="none"/>
+        </w:rPr>
+        <w:t xml:space="preserve"> </w:t>
+      </w:r>
+      <w:r>
+        <w:rPr>
+          <w:rFonts w:ascii="Consolas" w:eastAsia="Times New Roman" w:hAnsi="Consolas" w:cs="Times New Roman"/>
+          <w:color w:val="F92672"/>
+          <w:kern w:val="0"/>
+          <w:sz w:val="21"/>
+          <w:szCs w:val="21"/>
+          <w:lang w:val="en-US" w:eastAsia="de-AT"/>
+          <w14:ligatures w14:val="none"/>
+        </w:rPr>
+        <w:t>await</w:t>
+      </w:r>
+      <w:r>
+        <w:rPr>
+          <w:rFonts w:ascii="Consolas" w:eastAsia="Times New Roman" w:hAnsi="Consolas" w:cs="Times New Roman"/>
+          <w:color w:val="F8F8F2"/>
+          <w:kern w:val="0"/>
+          <w:sz w:val="21"/>
+          <w:szCs w:val="21"/>
+          <w:lang w:val="en-US" w:eastAsia="de-AT"/>
+          <w14:ligatures w14:val="none"/>
+        </w:rPr>
+        <w:t xml:space="preserve"> </w:t>
+      </w:r>
+      <w:proofErr w:type="spellStart"/>
+      <w:r>
+        <w:rPr>
+          <w:rFonts w:ascii="Consolas" w:eastAsia="Times New Roman" w:hAnsi="Consolas" w:cs="Times New Roman"/>
+          <w:i/>
+          <w:iCs/>
+          <w:color w:val="66D9EF"/>
+          <w:kern w:val="0"/>
+          <w:sz w:val="21"/>
+          <w:szCs w:val="21"/>
+          <w:lang w:val="en-US" w:eastAsia="de-AT"/>
+          <w14:ligatures w14:val="none"/>
+        </w:rPr>
+        <w:t>DeviceOrientationEvent</w:t>
+      </w:r>
+      <w:r>
+        <w:rPr>
+          <w:rFonts w:ascii="Consolas" w:eastAsia="Times New Roman" w:hAnsi="Consolas" w:cs="Times New Roman"/>
+          <w:color w:val="F8F8F2"/>
+          <w:kern w:val="0"/>
+          <w:sz w:val="21"/>
+          <w:szCs w:val="21"/>
+          <w:lang w:val="en-US" w:eastAsia="de-AT"/>
+          <w14:ligatures w14:val="none"/>
+        </w:rPr>
+        <w:t>.</w:t>
+      </w:r>
+      <w:r>
+        <w:rPr>
+          <w:rFonts w:ascii="Consolas" w:eastAsia="Times New Roman" w:hAnsi="Consolas" w:cs="Times New Roman"/>
+          <w:color w:val="A6E22E"/>
+          <w:kern w:val="0"/>
+          <w:sz w:val="21"/>
+          <w:szCs w:val="21"/>
+          <w:lang w:val="en-US" w:eastAsia="de-AT"/>
+          <w14:ligatures w14:val="none"/>
+        </w:rPr>
+        <w:t>requestPermission</w:t>
+      </w:r>
+      <w:proofErr w:type="spellEnd"/>
+      <w:r>
+        <w:rPr>
+          <w:rFonts w:ascii="Consolas" w:eastAsia="Times New Roman" w:hAnsi="Consolas" w:cs="Times New Roman"/>
+          <w:color w:val="F8F8F2"/>
+          <w:kern w:val="0"/>
+          <w:sz w:val="21"/>
+          <w:szCs w:val="21"/>
+          <w:lang w:val="en-US" w:eastAsia="de-AT"/>
+          <w14:ligatures w14:val="none"/>
+        </w:rPr>
+        <w:t>(</w:t>
+      </w:r>
+      <w:proofErr w:type="gramStart"/>
+      <w:r>
+        <w:rPr>
+          <w:rFonts w:ascii="Consolas" w:eastAsia="Times New Roman" w:hAnsi="Consolas" w:cs="Times New Roman"/>
+          <w:color w:val="F8F8F2"/>
+          <w:kern w:val="0"/>
+          <w:sz w:val="21"/>
+          <w:szCs w:val="21"/>
+          <w:lang w:val="en-US" w:eastAsia="de-AT"/>
+          <w14:ligatures w14:val="none"/>
+        </w:rPr>
+        <w:t>);</w:t>
+      </w:r>
+      <w:proofErr w:type="gramEnd"/>
+    </w:p>
+    <w:p>
+      <w:pPr>
+        <w:pStyle w:val="Listenabsatz"/>
+        <w:numPr>
+          <w:ilvl w:val="0"/>
+          <w:numId w:val="1"/>
+        </w:numPr>
+        <w:shd w:val="clear" w:color="auto" w:fill="272822"/>
+        <w:spacing w:after="0" w:line="285" w:lineRule="atLeast"/>
+        <w:rPr>
+          <w:rFonts w:ascii="Consolas" w:eastAsia="Times New Roman" w:hAnsi="Consolas" w:cs="Times New Roman"/>
+          <w:color w:val="F8F8F2"/>
+          <w:kern w:val="0"/>
+          <w:sz w:val="21"/>
+          <w:szCs w:val="21"/>
+          <w:lang w:eastAsia="de-AT"/>
+          <w14:ligatures w14:val="none"/>
+        </w:rPr>
+      </w:pPr>
+      <w:r>
+        <w:rPr>
+          <w:rFonts w:ascii="Consolas" w:eastAsia="Times New Roman" w:hAnsi="Consolas" w:cs="Times New Roman"/>
+          <w:color w:val="F8F8F2"/>
+          <w:kern w:val="0"/>
+          <w:sz w:val="21"/>
+          <w:szCs w:val="21"/>
+          <w:lang w:val="en-US" w:eastAsia="de-AT"/>
+          <w14:ligatures w14:val="none"/>
+        </w:rPr>
+        <w:t xml:space="preserve">      </w:t>
+      </w:r>
+      <w:proofErr w:type="spellStart"/>
+      <w:r>
+        <w:rPr>
+          <w:rFonts w:ascii="Consolas" w:eastAsia="Times New Roman" w:hAnsi="Consolas" w:cs="Times New Roman"/>
+          <w:color w:val="F92672"/>
+          <w:kern w:val="0"/>
+          <w:sz w:val="21"/>
+          <w:szCs w:val="21"/>
+          <w:lang w:eastAsia="de-AT"/>
+          <w14:ligatures w14:val="none"/>
+        </w:rPr>
+        <w:t>if</w:t>
+      </w:r>
+      <w:proofErr w:type="spellEnd"/>
+      <w:r>
+        <w:rPr>
+          <w:rFonts w:ascii="Consolas" w:eastAsia="Times New Roman" w:hAnsi="Consolas" w:cs="Times New Roman"/>
+          <w:color w:val="F8F8F2"/>
+          <w:kern w:val="0"/>
+          <w:sz w:val="21"/>
+          <w:szCs w:val="21"/>
+          <w:lang w:eastAsia="de-AT"/>
+          <w14:ligatures w14:val="none"/>
+        </w:rPr>
+        <w:t xml:space="preserve"> (</w:t>
+      </w:r>
+      <w:proofErr w:type="spellStart"/>
+      <w:r>
+        <w:rPr>
+          <w:rFonts w:ascii="Consolas" w:eastAsia="Times New Roman" w:hAnsi="Consolas" w:cs="Times New Roman"/>
+          <w:color w:val="F8F8F2"/>
+          <w:kern w:val="0"/>
+          <w:sz w:val="21"/>
+          <w:szCs w:val="21"/>
+          <w:lang w:eastAsia="de-AT"/>
+          <w14:ligatures w14:val="none"/>
+        </w:rPr>
+        <w:t>permissionState</w:t>
+      </w:r>
+      <w:proofErr w:type="spellEnd"/>
+      <w:r>
+        <w:rPr>
+          <w:rFonts w:ascii="Consolas" w:eastAsia="Times New Roman" w:hAnsi="Consolas" w:cs="Times New Roman"/>
+          <w:color w:val="F8F8F2"/>
+          <w:kern w:val="0"/>
+          <w:sz w:val="21"/>
+          <w:szCs w:val="21"/>
+          <w:lang w:eastAsia="de-AT"/>
+          <w14:ligatures w14:val="none"/>
+        </w:rPr>
+        <w:t xml:space="preserve"> </w:t>
+      </w:r>
+      <w:r>
+        <w:rPr>
+          <w:rFonts w:ascii="Consolas" w:eastAsia="Times New Roman" w:hAnsi="Consolas" w:cs="Times New Roman"/>
+          <w:color w:val="F92672"/>
+          <w:kern w:val="0"/>
+          <w:sz w:val="21"/>
+          <w:szCs w:val="21"/>
+          <w:lang w:eastAsia="de-AT"/>
+          <w14:ligatures w14:val="none"/>
+        </w:rPr>
+        <w:t>===</w:t>
+      </w:r>
+      <w:r>
+        <w:rPr>
+          <w:rFonts w:ascii="Consolas" w:eastAsia="Times New Roman" w:hAnsi="Consolas" w:cs="Times New Roman"/>
+          <w:color w:val="F8F8F2"/>
+          <w:kern w:val="0"/>
+          <w:sz w:val="21"/>
+          <w:szCs w:val="21"/>
+          <w:lang w:eastAsia="de-AT"/>
+          <w14:ligatures w14:val="none"/>
+        </w:rPr>
+        <w:t xml:space="preserve"> </w:t>
+      </w:r>
+      <w:r>
+        <w:rPr>
+          <w:rFonts w:ascii="Consolas" w:eastAsia="Times New Roman" w:hAnsi="Consolas" w:cs="Times New Roman"/>
+          <w:color w:val="E6DB74"/>
+          <w:kern w:val="0"/>
+          <w:sz w:val="21"/>
+          <w:szCs w:val="21"/>
+          <w:lang w:eastAsia="de-AT"/>
+          <w14:ligatures w14:val="none"/>
+        </w:rPr>
+        <w:t>'</w:t>
+      </w:r>
+      <w:proofErr w:type="spellStart"/>
+      <w:r>
+        <w:rPr>
+          <w:rFonts w:ascii="Consolas" w:eastAsia="Times New Roman" w:hAnsi="Consolas" w:cs="Times New Roman"/>
+          <w:color w:val="E6DB74"/>
+          <w:kern w:val="0"/>
+          <w:sz w:val="21"/>
+          <w:szCs w:val="21"/>
+          <w:lang w:eastAsia="de-AT"/>
+          <w14:ligatures w14:val="none"/>
+        </w:rPr>
+        <w:t>granted</w:t>
+      </w:r>
+      <w:proofErr w:type="spellEnd"/>
+      <w:r>
+        <w:rPr>
+          <w:rFonts w:ascii="Consolas" w:eastAsia="Times New Roman" w:hAnsi="Consolas" w:cs="Times New Roman"/>
+          <w:color w:val="E6DB74"/>
+          <w:kern w:val="0"/>
+          <w:sz w:val="21"/>
+          <w:szCs w:val="21"/>
+          <w:lang w:eastAsia="de-AT"/>
+          <w14:ligatures w14:val="none"/>
+        </w:rPr>
+        <w:t>'</w:t>
+      </w:r>
+      <w:r>
+        <w:rPr>
+          <w:rFonts w:ascii="Consolas" w:eastAsia="Times New Roman" w:hAnsi="Consolas" w:cs="Times New Roman"/>
+          <w:color w:val="F8F8F2"/>
+          <w:kern w:val="0"/>
+          <w:sz w:val="21"/>
+          <w:szCs w:val="21"/>
+          <w:lang w:eastAsia="de-AT"/>
+          <w14:ligatures w14:val="none"/>
+        </w:rPr>
+        <w:t>) {</w:t>
+      </w:r>
+    </w:p>
+    <w:p>
+      <w:pPr>
+        <w:pStyle w:val="Listenabsatz"/>
+        <w:numPr>
+          <w:ilvl w:val="0"/>
+          <w:numId w:val="1"/>
+        </w:numPr>
+        <w:shd w:val="clear" w:color="auto" w:fill="272822"/>
+        <w:spacing w:after="0" w:line="285" w:lineRule="atLeast"/>
+        <w:rPr>
+          <w:rFonts w:ascii="Consolas" w:eastAsia="Times New Roman" w:hAnsi="Consolas" w:cs="Times New Roman"/>
+          <w:color w:val="F8F8F2"/>
+          <w:kern w:val="0"/>
+          <w:sz w:val="21"/>
+          <w:szCs w:val="21"/>
+          <w:lang w:eastAsia="de-AT"/>
+          <w14:ligatures w14:val="none"/>
+        </w:rPr>
+      </w:pPr>
+      <w:r>
+        <w:rPr>
+          <w:rFonts w:ascii="Consolas" w:eastAsia="Times New Roman" w:hAnsi="Consolas" w:cs="Times New Roman"/>
+          <w:color w:val="F8F8F2"/>
+          <w:kern w:val="0"/>
+          <w:sz w:val="21"/>
+          <w:szCs w:val="21"/>
+          <w:lang w:eastAsia="de-AT"/>
+          <w14:ligatures w14:val="none"/>
+        </w:rPr>
+        <w:t xml:space="preserve">        </w:t>
+      </w:r>
+      <w:proofErr w:type="spellStart"/>
+      <w:proofErr w:type="gramStart"/>
+      <w:r>
+        <w:rPr>
+          <w:rFonts w:ascii="Consolas" w:eastAsia="Times New Roman" w:hAnsi="Consolas" w:cs="Times New Roman"/>
+          <w:color w:val="F8F8F2"/>
+          <w:kern w:val="0"/>
+          <w:sz w:val="21"/>
+          <w:szCs w:val="21"/>
+          <w:lang w:eastAsia="de-AT"/>
+          <w14:ligatures w14:val="none"/>
+        </w:rPr>
+        <w:t>window.</w:t>
+      </w:r>
+      <w:r>
+        <w:rPr>
+          <w:rFonts w:ascii="Consolas" w:eastAsia="Times New Roman" w:hAnsi="Consolas" w:cs="Times New Roman"/>
+          <w:color w:val="A6E22E"/>
+          <w:kern w:val="0"/>
+          <w:sz w:val="21"/>
+          <w:szCs w:val="21"/>
+          <w:lang w:eastAsia="de-AT"/>
+          <w14:ligatures w14:val="none"/>
+        </w:rPr>
+        <w:t>addEventListener</w:t>
+      </w:r>
+      <w:proofErr w:type="spellEnd"/>
+      <w:proofErr w:type="gramEnd"/>
+      <w:r>
+        <w:rPr>
+          <w:rFonts w:ascii="Consolas" w:eastAsia="Times New Roman" w:hAnsi="Consolas" w:cs="Times New Roman"/>
+          <w:color w:val="F8F8F2"/>
+          <w:kern w:val="0"/>
+          <w:sz w:val="21"/>
+          <w:szCs w:val="21"/>
+          <w:lang w:eastAsia="de-AT"/>
+          <w14:ligatures w14:val="none"/>
+        </w:rPr>
+        <w:t>(</w:t>
+      </w:r>
+      <w:r>
+        <w:rPr>
+          <w:rFonts w:ascii="Consolas" w:eastAsia="Times New Roman" w:hAnsi="Consolas" w:cs="Times New Roman"/>
+          <w:color w:val="E6DB74"/>
+          <w:kern w:val="0"/>
+          <w:sz w:val="21"/>
+          <w:szCs w:val="21"/>
+          <w:lang w:eastAsia="de-AT"/>
+          <w14:ligatures w14:val="none"/>
+        </w:rPr>
+        <w:t>"</w:t>
+      </w:r>
+      <w:proofErr w:type="spellStart"/>
+      <w:r>
+        <w:rPr>
+          <w:rFonts w:ascii="Consolas" w:eastAsia="Times New Roman" w:hAnsi="Consolas" w:cs="Times New Roman"/>
+          <w:color w:val="E6DB74"/>
+          <w:kern w:val="0"/>
+          <w:sz w:val="21"/>
+          <w:szCs w:val="21"/>
+          <w:lang w:eastAsia="de-AT"/>
+          <w14:ligatures w14:val="none"/>
+        </w:rPr>
+        <w:t>deviceorientation</w:t>
+      </w:r>
+      <w:proofErr w:type="spellEnd"/>
+      <w:r>
+        <w:rPr>
+          <w:rFonts w:ascii="Consolas" w:eastAsia="Times New Roman" w:hAnsi="Consolas" w:cs="Times New Roman"/>
+          <w:color w:val="E6DB74"/>
+          <w:kern w:val="0"/>
+          <w:sz w:val="21"/>
+          <w:szCs w:val="21"/>
+          <w:lang w:eastAsia="de-AT"/>
+          <w14:ligatures w14:val="none"/>
+        </w:rPr>
+        <w:t>"</w:t>
+      </w:r>
+      <w:r>
+        <w:rPr>
+          <w:rFonts w:ascii="Consolas" w:eastAsia="Times New Roman" w:hAnsi="Consolas" w:cs="Times New Roman"/>
+          <w:color w:val="F8F8F2"/>
+          <w:kern w:val="0"/>
+          <w:sz w:val="21"/>
+          <w:szCs w:val="21"/>
+          <w:lang w:eastAsia="de-AT"/>
+          <w14:ligatures w14:val="none"/>
+        </w:rPr>
+        <w:t xml:space="preserve">, </w:t>
+      </w:r>
+      <w:proofErr w:type="spellStart"/>
+      <w:r>
+        <w:rPr>
+          <w:rFonts w:ascii="Consolas" w:eastAsia="Times New Roman" w:hAnsi="Consolas" w:cs="Times New Roman"/>
+          <w:color w:val="A6E22E"/>
+          <w:kern w:val="0"/>
+          <w:sz w:val="21"/>
+          <w:szCs w:val="21"/>
+          <w:lang w:eastAsia="de-AT"/>
+          <w14:ligatures w14:val="none"/>
+        </w:rPr>
+        <w:t>handleOrientation</w:t>
+      </w:r>
+      <w:proofErr w:type="spellEnd"/>
+      <w:r>
+        <w:rPr>
+          <w:rFonts w:ascii="Consolas" w:eastAsia="Times New Roman" w:hAnsi="Consolas" w:cs="Times New Roman"/>
+          <w:color w:val="F8F8F2"/>
+          <w:kern w:val="0"/>
+          <w:sz w:val="21"/>
+          <w:szCs w:val="21"/>
+          <w:lang w:eastAsia="de-AT"/>
+          <w14:ligatures w14:val="none"/>
+        </w:rPr>
+        <w:t>);</w:t>
+      </w:r>
+    </w:p>
+    <w:p>
+      <w:pPr>
+        <w:pStyle w:val="Listenabsatz"/>
+        <w:numPr>
+          <w:ilvl w:val="0"/>
+          <w:numId w:val="1"/>
+        </w:numPr>
+        <w:shd w:val="clear" w:color="auto" w:fill="272822"/>
+        <w:spacing w:after="0" w:line="285" w:lineRule="atLeast"/>
+        <w:rPr>
+          <w:rFonts w:ascii="Consolas" w:eastAsia="Times New Roman" w:hAnsi="Consolas" w:cs="Times New Roman"/>
+          <w:color w:val="F8F8F2"/>
+          <w:kern w:val="0"/>
+          <w:sz w:val="21"/>
+          <w:szCs w:val="21"/>
+          <w:lang w:eastAsia="de-AT"/>
+          <w14:ligatures w14:val="none"/>
+        </w:rPr>
+      </w:pPr>
+      <w:r>
+        <w:rPr>
+          <w:rFonts w:ascii="Consolas" w:eastAsia="Times New Roman" w:hAnsi="Consolas" w:cs="Times New Roman"/>
+          <w:color w:val="F8F8F2"/>
+          <w:kern w:val="0"/>
+          <w:sz w:val="21"/>
+          <w:szCs w:val="21"/>
+          <w:lang w:eastAsia="de-AT"/>
+          <w14:ligatures w14:val="none"/>
+        </w:rPr>
+        <w:t>      }</w:t>
+      </w:r>
+    </w:p>
+    <w:p>
+      <w:pPr>
+        <w:pStyle w:val="Listenabsatz"/>
+        <w:numPr>
+          <w:ilvl w:val="0"/>
+          <w:numId w:val="1"/>
+        </w:numPr>
+        <w:shd w:val="clear" w:color="auto" w:fill="272822"/>
+        <w:spacing w:after="0" w:line="285" w:lineRule="atLeast"/>
+        <w:rPr>
+          <w:rFonts w:ascii="Consolas" w:eastAsia="Times New Roman" w:hAnsi="Consolas" w:cs="Times New Roman"/>
+          <w:color w:val="F8F8F2"/>
+          <w:kern w:val="0"/>
+          <w:sz w:val="21"/>
+          <w:szCs w:val="21"/>
+          <w:lang w:eastAsia="de-AT"/>
+          <w14:ligatures w14:val="none"/>
+        </w:rPr>
+      </w:pPr>
+      <w:r>
+        <w:rPr>
+          <w:rFonts w:ascii="Consolas" w:eastAsia="Times New Roman" w:hAnsi="Consolas" w:cs="Times New Roman"/>
+          <w:color w:val="F8F8F2"/>
+          <w:kern w:val="0"/>
+          <w:sz w:val="21"/>
+          <w:szCs w:val="21"/>
+          <w:lang w:eastAsia="de-AT"/>
+          <w14:ligatures w14:val="none"/>
+        </w:rPr>
+        <w:t xml:space="preserve">    } </w:t>
+      </w:r>
+      <w:r>
+        <w:rPr>
+          <w:rFonts w:ascii="Consolas" w:eastAsia="Times New Roman" w:hAnsi="Consolas" w:cs="Times New Roman"/>
+          <w:color w:val="F92672"/>
+          <w:kern w:val="0"/>
+          <w:sz w:val="21"/>
+          <w:szCs w:val="21"/>
+          <w:lang w:eastAsia="de-AT"/>
+          <w14:ligatures w14:val="none"/>
+        </w:rPr>
+        <w:t>catch</w:t>
+      </w:r>
+      <w:r>
+        <w:rPr>
+          <w:rFonts w:ascii="Consolas" w:eastAsia="Times New Roman" w:hAnsi="Consolas" w:cs="Times New Roman"/>
+          <w:color w:val="F8F8F2"/>
+          <w:kern w:val="0"/>
+          <w:sz w:val="21"/>
+          <w:szCs w:val="21"/>
+          <w:lang w:eastAsia="de-AT"/>
+          <w14:ligatures w14:val="none"/>
+        </w:rPr>
+        <w:t>(</w:t>
+      </w:r>
+      <w:proofErr w:type="spellStart"/>
+      <w:r>
+        <w:rPr>
+          <w:rFonts w:ascii="Consolas" w:eastAsia="Times New Roman" w:hAnsi="Consolas" w:cs="Times New Roman"/>
+          <w:color w:val="F8F8F2"/>
+          <w:kern w:val="0"/>
+          <w:sz w:val="21"/>
+          <w:szCs w:val="21"/>
+          <w:lang w:eastAsia="de-AT"/>
+          <w14:ligatures w14:val="none"/>
+        </w:rPr>
+        <w:t>error</w:t>
+      </w:r>
+      <w:proofErr w:type="spellEnd"/>
+      <w:r>
+        <w:rPr>
+          <w:rFonts w:ascii="Consolas" w:eastAsia="Times New Roman" w:hAnsi="Consolas" w:cs="Times New Roman"/>
+          <w:color w:val="F8F8F2"/>
+          <w:kern w:val="0"/>
+          <w:sz w:val="21"/>
+          <w:szCs w:val="21"/>
+          <w:lang w:eastAsia="de-AT"/>
+          <w14:ligatures w14:val="none"/>
+        </w:rPr>
+        <w:t>) {</w:t>
+      </w:r>
+    </w:p>
+    <w:p>
+      <w:pPr>
+        <w:pStyle w:val="Listenabsatz"/>
+        <w:numPr>
+          <w:ilvl w:val="0"/>
+          <w:numId w:val="1"/>
+        </w:numPr>
+        <w:shd w:val="clear" w:color="auto" w:fill="272822"/>
+        <w:spacing w:after="0" w:line="285" w:lineRule="atLeast"/>
+        <w:rPr>
+          <w:rFonts w:ascii="Consolas" w:eastAsia="Times New Roman" w:hAnsi="Consolas" w:cs="Times New Roman"/>
+          <w:color w:val="F8F8F2"/>
+          <w:kern w:val="0"/>
+          <w:sz w:val="21"/>
+          <w:szCs w:val="21"/>
+          <w:lang w:eastAsia="de-AT"/>
+          <w14:ligatures w14:val="none"/>
+        </w:rPr>
+      </w:pPr>
+      <w:r>
+        <w:rPr>
+          <w:rFonts w:ascii="Consolas" w:eastAsia="Times New Roman" w:hAnsi="Consolas" w:cs="Times New Roman"/>
+          <w:color w:val="F8F8F2"/>
+          <w:kern w:val="0"/>
+          <w:sz w:val="21"/>
+          <w:szCs w:val="21"/>
+          <w:lang w:eastAsia="de-AT"/>
+          <w14:ligatures w14:val="none"/>
+        </w:rPr>
+        <w:t xml:space="preserve">      </w:t>
+      </w:r>
+      <w:proofErr w:type="spellStart"/>
+      <w:proofErr w:type="gramStart"/>
+      <w:r>
+        <w:rPr>
+          <w:rFonts w:ascii="Consolas" w:eastAsia="Times New Roman" w:hAnsi="Consolas" w:cs="Times New Roman"/>
+          <w:color w:val="F8F8F2"/>
+          <w:kern w:val="0"/>
+          <w:sz w:val="21"/>
+          <w:szCs w:val="21"/>
+          <w:lang w:eastAsia="de-AT"/>
+          <w14:ligatures w14:val="none"/>
+        </w:rPr>
+        <w:t>console.</w:t>
+      </w:r>
+      <w:r>
+        <w:rPr>
+          <w:rFonts w:ascii="Consolas" w:eastAsia="Times New Roman" w:hAnsi="Consolas" w:cs="Times New Roman"/>
+          <w:color w:val="A6E22E"/>
+          <w:kern w:val="0"/>
+          <w:sz w:val="21"/>
+          <w:szCs w:val="21"/>
+          <w:lang w:eastAsia="de-AT"/>
+          <w14:ligatures w14:val="none"/>
+        </w:rPr>
+        <w:t>error</w:t>
+      </w:r>
+      <w:proofErr w:type="spellEnd"/>
+      <w:proofErr w:type="gramEnd"/>
+      <w:r>
+        <w:rPr>
+          <w:rFonts w:ascii="Consolas" w:eastAsia="Times New Roman" w:hAnsi="Consolas" w:cs="Times New Roman"/>
+          <w:color w:val="F8F8F2"/>
+          <w:kern w:val="0"/>
+          <w:sz w:val="21"/>
+          <w:szCs w:val="21"/>
+          <w:lang w:eastAsia="de-AT"/>
+          <w14:ligatures w14:val="none"/>
+        </w:rPr>
+        <w:t>(</w:t>
+      </w:r>
+      <w:proofErr w:type="spellStart"/>
+      <w:r>
+        <w:rPr>
+          <w:rFonts w:ascii="Consolas" w:eastAsia="Times New Roman" w:hAnsi="Consolas" w:cs="Times New Roman"/>
+          <w:color w:val="F8F8F2"/>
+          <w:kern w:val="0"/>
+          <w:sz w:val="21"/>
+          <w:szCs w:val="21"/>
+          <w:lang w:eastAsia="de-AT"/>
+          <w14:ligatures w14:val="none"/>
+        </w:rPr>
+        <w:t>error</w:t>
+      </w:r>
+      <w:proofErr w:type="spellEnd"/>
+      <w:r>
+        <w:rPr>
+          <w:rFonts w:ascii="Consolas" w:eastAsia="Times New Roman" w:hAnsi="Consolas" w:cs="Times New Roman"/>
+          <w:color w:val="F8F8F2"/>
+          <w:kern w:val="0"/>
+          <w:sz w:val="21"/>
+          <w:szCs w:val="21"/>
+          <w:lang w:eastAsia="de-AT"/>
+          <w14:ligatures w14:val="none"/>
+        </w:rPr>
+        <w:t>);</w:t>
+      </w:r>
+    </w:p>
+    <w:p>
+      <w:pPr>
+        <w:pStyle w:val="Listenabsatz"/>
+        <w:numPr>
+          <w:ilvl w:val="0"/>
+          <w:numId w:val="1"/>
+        </w:numPr>
+        <w:shd w:val="clear" w:color="auto" w:fill="272822"/>
+        <w:spacing w:after="0" w:line="285" w:lineRule="atLeast"/>
+        <w:rPr>
+          <w:rFonts w:ascii="Consolas" w:eastAsia="Times New Roman" w:hAnsi="Consolas" w:cs="Times New Roman"/>
+          <w:color w:val="F8F8F2"/>
+          <w:kern w:val="0"/>
+          <w:sz w:val="21"/>
+          <w:szCs w:val="21"/>
+          <w:lang w:eastAsia="de-AT"/>
+          <w14:ligatures w14:val="none"/>
+        </w:rPr>
+      </w:pPr>
+      <w:r>
+        <w:rPr>
+          <w:rFonts w:ascii="Consolas" w:eastAsia="Times New Roman" w:hAnsi="Consolas" w:cs="Times New Roman"/>
+          <w:color w:val="F8F8F2"/>
+          <w:kern w:val="0"/>
+          <w:sz w:val="21"/>
+          <w:szCs w:val="21"/>
+          <w:lang w:eastAsia="de-AT"/>
+          <w14:ligatures w14:val="none"/>
+        </w:rPr>
+        <w:t>    }</w:t>
+      </w:r>
+    </w:p>
+    <w:p>
+      <w:pPr>
+        <w:pStyle w:val="Listenabsatz"/>
+        <w:numPr>
+          <w:ilvl w:val="0"/>
+          <w:numId w:val="1"/>
+        </w:numPr>
+        <w:shd w:val="clear" w:color="auto" w:fill="272822"/>
+        <w:spacing w:after="0" w:line="285" w:lineRule="atLeast"/>
+        <w:rPr>
+          <w:rFonts w:ascii="Consolas" w:eastAsia="Times New Roman" w:hAnsi="Consolas" w:cs="Times New Roman"/>
+          <w:color w:val="F8F8F2"/>
+          <w:kern w:val="0"/>
+          <w:sz w:val="21"/>
+          <w:szCs w:val="21"/>
+          <w:lang w:val="en-US" w:eastAsia="de-AT"/>
+          <w14:ligatures w14:val="none"/>
+        </w:rPr>
+      </w:pPr>
+      <w:r>
+        <w:rPr>
+          <w:rFonts w:ascii="Consolas" w:eastAsia="Times New Roman" w:hAnsi="Consolas" w:cs="Times New Roman"/>
+          <w:color w:val="F8F8F2"/>
+          <w:kern w:val="0"/>
+          <w:sz w:val="21"/>
+          <w:szCs w:val="21"/>
+          <w:lang w:val="en-US" w:eastAsia="de-AT"/>
+          <w14:ligatures w14:val="none"/>
+        </w:rPr>
+        <w:t xml:space="preserve">  } </w:t>
+      </w:r>
+      <w:r>
+        <w:rPr>
+          <w:rFonts w:ascii="Consolas" w:eastAsia="Times New Roman" w:hAnsi="Consolas" w:cs="Times New Roman"/>
+          <w:color w:val="F92672"/>
+          <w:kern w:val="0"/>
+          <w:sz w:val="21"/>
+          <w:szCs w:val="21"/>
+          <w:lang w:val="en-US" w:eastAsia="de-AT"/>
+          <w14:ligatures w14:val="none"/>
+        </w:rPr>
+        <w:t>else</w:t>
+      </w:r>
+      <w:r>
+        <w:rPr>
+          <w:rFonts w:ascii="Consolas" w:eastAsia="Times New Roman" w:hAnsi="Consolas" w:cs="Times New Roman"/>
+          <w:color w:val="F8F8F2"/>
+          <w:kern w:val="0"/>
+          <w:sz w:val="21"/>
+          <w:szCs w:val="21"/>
+          <w:lang w:val="en-US" w:eastAsia="de-AT"/>
+          <w14:ligatures w14:val="none"/>
+        </w:rPr>
+        <w:t xml:space="preserve"> </w:t>
+      </w:r>
+      <w:r>
+        <w:rPr>
+          <w:rFonts w:ascii="Consolas" w:eastAsia="Times New Roman" w:hAnsi="Consolas" w:cs="Times New Roman"/>
+          <w:color w:val="F92672"/>
+          <w:kern w:val="0"/>
+          <w:sz w:val="21"/>
+          <w:szCs w:val="21"/>
+          <w:lang w:val="en-US" w:eastAsia="de-AT"/>
+          <w14:ligatures w14:val="none"/>
+        </w:rPr>
+        <w:t>if</w:t>
+      </w:r>
+      <w:r>
+        <w:rPr>
+          <w:rFonts w:ascii="Consolas" w:eastAsia="Times New Roman" w:hAnsi="Consolas" w:cs="Times New Roman"/>
+          <w:color w:val="F8F8F2"/>
+          <w:kern w:val="0"/>
+          <w:sz w:val="21"/>
+          <w:szCs w:val="21"/>
+          <w:lang w:val="en-US" w:eastAsia="de-AT"/>
+          <w14:ligatures w14:val="none"/>
+        </w:rPr>
+        <w:t xml:space="preserve"> (</w:t>
+      </w:r>
+      <w:r>
+        <w:rPr>
+          <w:rFonts w:ascii="Consolas" w:eastAsia="Times New Roman" w:hAnsi="Consolas" w:cs="Times New Roman"/>
+          <w:color w:val="E6DB74"/>
+          <w:kern w:val="0"/>
+          <w:sz w:val="21"/>
+          <w:szCs w:val="21"/>
+          <w:lang w:val="en-US" w:eastAsia="de-AT"/>
+          <w14:ligatures w14:val="none"/>
+        </w:rPr>
+        <w:t>"</w:t>
+      </w:r>
+      <w:proofErr w:type="spellStart"/>
+      <w:r>
+        <w:rPr>
+          <w:rFonts w:ascii="Consolas" w:eastAsia="Times New Roman" w:hAnsi="Consolas" w:cs="Times New Roman"/>
+          <w:color w:val="E6DB74"/>
+          <w:kern w:val="0"/>
+          <w:sz w:val="21"/>
+          <w:szCs w:val="21"/>
+          <w:lang w:val="en-US" w:eastAsia="de-AT"/>
+          <w14:ligatures w14:val="none"/>
+        </w:rPr>
+        <w:t>DeviceOrientationEvent</w:t>
+      </w:r>
+      <w:proofErr w:type="spellEnd"/>
+      <w:r>
+        <w:rPr>
+          <w:rFonts w:ascii="Consolas" w:eastAsia="Times New Roman" w:hAnsi="Consolas" w:cs="Times New Roman"/>
+          <w:color w:val="E6DB74"/>
+          <w:kern w:val="0"/>
+          <w:sz w:val="21"/>
+          <w:szCs w:val="21"/>
+          <w:lang w:val="en-US" w:eastAsia="de-AT"/>
+          <w14:ligatures w14:val="none"/>
+        </w:rPr>
+        <w:t>"</w:t>
+      </w:r>
+      <w:r>
+        <w:rPr>
+          <w:rFonts w:ascii="Consolas" w:eastAsia="Times New Roman" w:hAnsi="Consolas" w:cs="Times New Roman"/>
+          <w:color w:val="F8F8F2"/>
+          <w:kern w:val="0"/>
+          <w:sz w:val="21"/>
+          <w:szCs w:val="21"/>
+          <w:lang w:val="en-US" w:eastAsia="de-AT"/>
+          <w14:ligatures w14:val="none"/>
+        </w:rPr>
+        <w:t xml:space="preserve"> </w:t>
+      </w:r>
+      <w:r>
+        <w:rPr>
+          <w:rFonts w:ascii="Consolas" w:eastAsia="Times New Roman" w:hAnsi="Consolas" w:cs="Times New Roman"/>
+          <w:color w:val="F92672"/>
+          <w:kern w:val="0"/>
+          <w:sz w:val="21"/>
+          <w:szCs w:val="21"/>
+          <w:lang w:val="en-US" w:eastAsia="de-AT"/>
+          <w14:ligatures w14:val="none"/>
+        </w:rPr>
+        <w:t>in</w:t>
+      </w:r>
+      <w:r>
+        <w:rPr>
+          <w:rFonts w:ascii="Consolas" w:eastAsia="Times New Roman" w:hAnsi="Consolas" w:cs="Times New Roman"/>
+          <w:color w:val="F8F8F2"/>
+          <w:kern w:val="0"/>
+          <w:sz w:val="21"/>
+          <w:szCs w:val="21"/>
+          <w:lang w:val="en-US" w:eastAsia="de-AT"/>
+          <w14:ligatures w14:val="none"/>
+        </w:rPr>
+        <w:t xml:space="preserve"> window) {</w:t>
+      </w:r>
+    </w:p>
+    <w:p>
+      <w:pPr>
+        <w:pStyle w:val="Listenabsatz"/>
+        <w:numPr>
+          <w:ilvl w:val="0"/>
+          <w:numId w:val="1"/>
+        </w:numPr>
+        <w:shd w:val="clear" w:color="auto" w:fill="272822"/>
+        <w:spacing w:after="0" w:line="285" w:lineRule="atLeast"/>
+        <w:rPr>
+          <w:rFonts w:ascii="Consolas" w:eastAsia="Times New Roman" w:hAnsi="Consolas" w:cs="Times New Roman"/>
+          <w:color w:val="F8F8F2"/>
+          <w:kern w:val="0"/>
+          <w:sz w:val="21"/>
+          <w:szCs w:val="21"/>
+          <w:lang w:eastAsia="de-AT"/>
+          <w14:ligatures w14:val="none"/>
+        </w:rPr>
+      </w:pPr>
+      <w:r>
+        <w:rPr>
+          <w:rFonts w:ascii="Consolas" w:eastAsia="Times New Roman" w:hAnsi="Consolas" w:cs="Times New Roman"/>
+          <w:color w:val="F8F8F2"/>
+          <w:kern w:val="0"/>
+          <w:sz w:val="21"/>
+          <w:szCs w:val="21"/>
+          <w:lang w:val="en-US" w:eastAsia="de-AT"/>
+          <w14:ligatures w14:val="none"/>
+        </w:rPr>
+        <w:t xml:space="preserve">    </w:t>
+      </w:r>
+      <w:proofErr w:type="spellStart"/>
+      <w:proofErr w:type="gramStart"/>
+      <w:r>
+        <w:rPr>
+          <w:rFonts w:ascii="Consolas" w:eastAsia="Times New Roman" w:hAnsi="Consolas" w:cs="Times New Roman"/>
+          <w:color w:val="F8F8F2"/>
+          <w:kern w:val="0"/>
+          <w:sz w:val="21"/>
+          <w:szCs w:val="21"/>
+          <w:lang w:eastAsia="de-AT"/>
+          <w14:ligatures w14:val="none"/>
+        </w:rPr>
+        <w:t>window.</w:t>
+      </w:r>
+      <w:r>
+        <w:rPr>
+          <w:rFonts w:ascii="Consolas" w:eastAsia="Times New Roman" w:hAnsi="Consolas" w:cs="Times New Roman"/>
+          <w:color w:val="A6E22E"/>
+          <w:kern w:val="0"/>
+          <w:sz w:val="21"/>
+          <w:szCs w:val="21"/>
+          <w:lang w:eastAsia="de-AT"/>
+          <w14:ligatures w14:val="none"/>
+        </w:rPr>
+        <w:t>addEventListener</w:t>
+      </w:r>
+      <w:proofErr w:type="spellEnd"/>
+      <w:proofErr w:type="gramEnd"/>
+      <w:r>
+        <w:rPr>
+          <w:rFonts w:ascii="Consolas" w:eastAsia="Times New Roman" w:hAnsi="Consolas" w:cs="Times New Roman"/>
+          <w:color w:val="F8F8F2"/>
+          <w:kern w:val="0"/>
+          <w:sz w:val="21"/>
+          <w:szCs w:val="21"/>
+          <w:lang w:eastAsia="de-AT"/>
+          <w14:ligatures w14:val="none"/>
+        </w:rPr>
+        <w:t>(</w:t>
+      </w:r>
+      <w:r>
+        <w:rPr>
+          <w:rFonts w:ascii="Consolas" w:eastAsia="Times New Roman" w:hAnsi="Consolas" w:cs="Times New Roman"/>
+          <w:color w:val="E6DB74"/>
+          <w:kern w:val="0"/>
+          <w:sz w:val="21"/>
+          <w:szCs w:val="21"/>
+          <w:lang w:eastAsia="de-AT"/>
+          <w14:ligatures w14:val="none"/>
+        </w:rPr>
+        <w:t>"</w:t>
+      </w:r>
+      <w:proofErr w:type="spellStart"/>
+      <w:r>
+        <w:rPr>
+          <w:rFonts w:ascii="Consolas" w:eastAsia="Times New Roman" w:hAnsi="Consolas" w:cs="Times New Roman"/>
+          <w:color w:val="E6DB74"/>
+          <w:kern w:val="0"/>
+          <w:sz w:val="21"/>
+          <w:szCs w:val="21"/>
+          <w:lang w:eastAsia="de-AT"/>
+          <w14:ligatures w14:val="none"/>
+        </w:rPr>
+        <w:t>deviceorientation</w:t>
+      </w:r>
+      <w:proofErr w:type="spellEnd"/>
+      <w:r>
+        <w:rPr>
+          <w:rFonts w:ascii="Consolas" w:eastAsia="Times New Roman" w:hAnsi="Consolas" w:cs="Times New Roman"/>
+          <w:color w:val="E6DB74"/>
+          <w:kern w:val="0"/>
+          <w:sz w:val="21"/>
+          <w:szCs w:val="21"/>
+          <w:lang w:eastAsia="de-AT"/>
+          <w14:ligatures w14:val="none"/>
+        </w:rPr>
+        <w:t>"</w:t>
+      </w:r>
+      <w:r>
+        <w:rPr>
+          <w:rFonts w:ascii="Consolas" w:eastAsia="Times New Roman" w:hAnsi="Consolas" w:cs="Times New Roman"/>
+          <w:color w:val="F8F8F2"/>
+          <w:kern w:val="0"/>
+          <w:sz w:val="21"/>
+          <w:szCs w:val="21"/>
+          <w:lang w:eastAsia="de-AT"/>
+          <w14:ligatures w14:val="none"/>
+        </w:rPr>
+        <w:t xml:space="preserve">, </w:t>
+      </w:r>
+      <w:proofErr w:type="spellStart"/>
+      <w:r>
+        <w:rPr>
+          <w:rFonts w:ascii="Consolas" w:eastAsia="Times New Roman" w:hAnsi="Consolas" w:cs="Times New Roman"/>
+          <w:color w:val="A6E22E"/>
+          <w:kern w:val="0"/>
+          <w:sz w:val="21"/>
+          <w:szCs w:val="21"/>
+          <w:lang w:eastAsia="de-AT"/>
+          <w14:ligatures w14:val="none"/>
+        </w:rPr>
+        <w:t>handleOrientation</w:t>
+      </w:r>
+      <w:proofErr w:type="spellEnd"/>
+      <w:r>
+        <w:rPr>
+          <w:rFonts w:ascii="Consolas" w:eastAsia="Times New Roman" w:hAnsi="Consolas" w:cs="Times New Roman"/>
+          <w:color w:val="F8F8F2"/>
+          <w:kern w:val="0"/>
+          <w:sz w:val="21"/>
+          <w:szCs w:val="21"/>
+          <w:lang w:eastAsia="de-AT"/>
+          <w14:ligatures w14:val="none"/>
+        </w:rPr>
+        <w:t>);</w:t>
+      </w:r>
+    </w:p>
+    <w:p>
+      <w:pPr>
+        <w:pStyle w:val="Listenabsatz"/>
+        <w:numPr>
+          <w:ilvl w:val="0"/>
+          <w:numId w:val="1"/>
+        </w:numPr>
+        <w:shd w:val="clear" w:color="auto" w:fill="272822"/>
+        <w:spacing w:after="0" w:line="285" w:lineRule="atLeast"/>
+        <w:rPr>
+          <w:rFonts w:ascii="Consolas" w:eastAsia="Times New Roman" w:hAnsi="Consolas" w:cs="Times New Roman"/>
+          <w:color w:val="F8F8F2"/>
+          <w:kern w:val="0"/>
+          <w:sz w:val="21"/>
+          <w:szCs w:val="21"/>
+          <w:lang w:eastAsia="de-AT"/>
+          <w14:ligatures w14:val="none"/>
+        </w:rPr>
+      </w:pPr>
+      <w:r>
+        <w:rPr>
+          <w:rFonts w:ascii="Consolas" w:eastAsia="Times New Roman" w:hAnsi="Consolas" w:cs="Times New Roman"/>
+          <w:color w:val="F8F8F2"/>
+          <w:kern w:val="0"/>
+          <w:sz w:val="21"/>
+          <w:szCs w:val="21"/>
+          <w:lang w:eastAsia="de-AT"/>
+          <w14:ligatures w14:val="none"/>
+        </w:rPr>
+        <w:t xml:space="preserve">  } </w:t>
+      </w:r>
+      <w:proofErr w:type="spellStart"/>
+      <w:r>
+        <w:rPr>
+          <w:rFonts w:ascii="Consolas" w:eastAsia="Times New Roman" w:hAnsi="Consolas" w:cs="Times New Roman"/>
+          <w:color w:val="F92672"/>
+          <w:kern w:val="0"/>
+          <w:sz w:val="21"/>
+          <w:szCs w:val="21"/>
+          <w:lang w:eastAsia="de-AT"/>
+          <w14:ligatures w14:val="none"/>
+        </w:rPr>
+        <w:t>else</w:t>
+      </w:r>
+      <w:proofErr w:type="spellEnd"/>
+      <w:r>
+        <w:rPr>
+          <w:rFonts w:ascii="Consolas" w:eastAsia="Times New Roman" w:hAnsi="Consolas" w:cs="Times New Roman"/>
+          <w:color w:val="F8F8F2"/>
+          <w:kern w:val="0"/>
+          <w:sz w:val="21"/>
+          <w:szCs w:val="21"/>
+          <w:lang w:eastAsia="de-AT"/>
+          <w14:ligatures w14:val="none"/>
+        </w:rPr>
+        <w:t xml:space="preserve"> {</w:t>
+      </w:r>
+    </w:p>
+    <w:p>
+      <w:pPr>
+        <w:pStyle w:val="Listenabsatz"/>
+        <w:numPr>
+          <w:ilvl w:val="0"/>
+          <w:numId w:val="1"/>
+        </w:numPr>
+        <w:shd w:val="clear" w:color="auto" w:fill="272822"/>
+        <w:spacing w:after="0" w:line="285" w:lineRule="atLeast"/>
+        <w:rPr>
+          <w:rFonts w:ascii="Consolas" w:eastAsia="Times New Roman" w:hAnsi="Consolas" w:cs="Times New Roman"/>
+          <w:color w:val="F8F8F2"/>
+          <w:kern w:val="0"/>
+          <w:sz w:val="21"/>
+          <w:szCs w:val="21"/>
+          <w:lang w:eastAsia="de-AT"/>
+          <w14:ligatures w14:val="none"/>
+        </w:rPr>
+      </w:pPr>
+      <w:r>
+        <w:rPr>
+          <w:rFonts w:ascii="Consolas" w:eastAsia="Times New Roman" w:hAnsi="Consolas" w:cs="Times New Roman"/>
+          <w:color w:val="F8F8F2"/>
+          <w:kern w:val="0"/>
+          <w:sz w:val="21"/>
+          <w:szCs w:val="21"/>
+          <w:lang w:eastAsia="de-AT"/>
+          <w14:ligatures w14:val="none"/>
+        </w:rPr>
+        <w:t xml:space="preserve">    </w:t>
+      </w:r>
+      <w:proofErr w:type="gramStart"/>
+      <w:r>
+        <w:rPr>
+          <w:rFonts w:ascii="Consolas" w:eastAsia="Times New Roman" w:hAnsi="Consolas" w:cs="Times New Roman"/>
+          <w:color w:val="66D9EF"/>
+          <w:kern w:val="0"/>
+          <w:sz w:val="21"/>
+          <w:szCs w:val="21"/>
+          <w:lang w:eastAsia="de-AT"/>
+          <w14:ligatures w14:val="none"/>
+        </w:rPr>
+        <w:t>alert</w:t>
+      </w:r>
+      <w:r>
+        <w:rPr>
+          <w:rFonts w:ascii="Consolas" w:eastAsia="Times New Roman" w:hAnsi="Consolas" w:cs="Times New Roman"/>
+          <w:color w:val="F8F8F2"/>
+          <w:kern w:val="0"/>
+          <w:sz w:val="21"/>
+          <w:szCs w:val="21"/>
+          <w:lang w:eastAsia="de-AT"/>
+          <w14:ligatures w14:val="none"/>
+        </w:rPr>
+        <w:t>(</w:t>
+      </w:r>
+      <w:proofErr w:type="gramEnd"/>
+      <w:r>
+        <w:rPr>
+          <w:rFonts w:ascii="Consolas" w:eastAsia="Times New Roman" w:hAnsi="Consolas" w:cs="Times New Roman"/>
+          <w:color w:val="E6DB74"/>
+          <w:kern w:val="0"/>
+          <w:sz w:val="21"/>
+          <w:szCs w:val="21"/>
+          <w:lang w:eastAsia="de-AT"/>
+          <w14:ligatures w14:val="none"/>
+        </w:rPr>
+        <w:t xml:space="preserve">"not </w:t>
+      </w:r>
+      <w:proofErr w:type="spellStart"/>
+      <w:r>
+        <w:rPr>
+          <w:rFonts w:ascii="Consolas" w:eastAsia="Times New Roman" w:hAnsi="Consolas" w:cs="Times New Roman"/>
+          <w:color w:val="E6DB74"/>
+          <w:kern w:val="0"/>
+          <w:sz w:val="21"/>
+          <w:szCs w:val="21"/>
+          <w:lang w:eastAsia="de-AT"/>
+          <w14:ligatures w14:val="none"/>
+        </w:rPr>
+        <w:t>supported</w:t>
+      </w:r>
+      <w:proofErr w:type="spellEnd"/>
+      <w:r>
+        <w:rPr>
+          <w:rFonts w:ascii="Consolas" w:eastAsia="Times New Roman" w:hAnsi="Consolas" w:cs="Times New Roman"/>
+          <w:color w:val="E6DB74"/>
+          <w:kern w:val="0"/>
+          <w:sz w:val="21"/>
+          <w:szCs w:val="21"/>
+          <w:lang w:eastAsia="de-AT"/>
+          <w14:ligatures w14:val="none"/>
+        </w:rPr>
+        <w:t>"</w:t>
+      </w:r>
+      <w:r>
+        <w:rPr>
+          <w:rFonts w:ascii="Consolas" w:eastAsia="Times New Roman" w:hAnsi="Consolas" w:cs="Times New Roman"/>
+          <w:color w:val="F8F8F2"/>
+          <w:kern w:val="0"/>
+          <w:sz w:val="21"/>
+          <w:szCs w:val="21"/>
+          <w:lang w:eastAsia="de-AT"/>
+          <w14:ligatures w14:val="none"/>
+        </w:rPr>
+        <w:t>);</w:t>
+      </w:r>
+    </w:p>
+    <w:p>
+      <w:pPr>
+        <w:pStyle w:val="Listenabsatz"/>
+        <w:numPr>
+          <w:ilvl w:val="0"/>
+          <w:numId w:val="1"/>
+        </w:numPr>
+        <w:shd w:val="clear" w:color="auto" w:fill="272822"/>
+        <w:spacing w:after="0" w:line="285" w:lineRule="atLeast"/>
+        <w:rPr>
+          <w:rFonts w:ascii="Consolas" w:eastAsia="Times New Roman" w:hAnsi="Consolas" w:cs="Times New Roman"/>
+          <w:color w:val="F8F8F2"/>
+          <w:kern w:val="0"/>
+          <w:sz w:val="21"/>
+          <w:szCs w:val="21"/>
+          <w:lang w:eastAsia="de-AT"/>
+          <w14:ligatures w14:val="none"/>
+        </w:rPr>
+      </w:pPr>
+      <w:r>
+        <w:rPr>
+          <w:rFonts w:ascii="Consolas" w:eastAsia="Times New Roman" w:hAnsi="Consolas" w:cs="Times New Roman"/>
+          <w:color w:val="F8F8F2"/>
+          <w:kern w:val="0"/>
+          <w:sz w:val="21"/>
+          <w:szCs w:val="21"/>
+          <w:lang w:eastAsia="de-AT"/>
+          <w14:ligatures w14:val="none"/>
+        </w:rPr>
+        <w:t>  }</w:t>
+      </w:r>
+    </w:p>
+    <w:p>
+      <w:pPr>
+        <w:pStyle w:val="Listenabsatz"/>
+        <w:numPr>
+          <w:ilvl w:val="0"/>
+          <w:numId w:val="1"/>
+        </w:numPr>
+        <w:shd w:val="clear" w:color="auto" w:fill="272822"/>
+        <w:spacing w:after="0" w:line="285" w:lineRule="atLeast"/>
+        <w:rPr>
+          <w:rFonts w:ascii="Consolas" w:eastAsia="Times New Roman" w:hAnsi="Consolas" w:cs="Times New Roman"/>
+          <w:color w:val="F8F8F2"/>
+          <w:kern w:val="0"/>
+          <w:sz w:val="21"/>
+          <w:szCs w:val="21"/>
+          <w:lang w:eastAsia="de-AT"/>
+          <w14:ligatures w14:val="none"/>
+        </w:rPr>
+      </w:pPr>
+      <w:r>
+        <w:rPr>
+          <w:rFonts w:ascii="Consolas" w:eastAsia="Times New Roman" w:hAnsi="Consolas" w:cs="Times New Roman"/>
+          <w:color w:val="F8F8F2"/>
+          <w:kern w:val="0"/>
+          <w:sz w:val="21"/>
+          <w:szCs w:val="21"/>
+          <w:lang w:eastAsia="de-AT"/>
+          <w14:ligatures w14:val="none"/>
+        </w:rPr>
+        <w:t>}</w:t>
+      </w:r>
+    </w:p>
+    <w:p/>
+    <w:p>
+      <w:pPr>
+        <w:ind w:left="708"/>
+      </w:pPr>
+      <w:r>
+        <w:t xml:space="preserve">In der Funktion </w:t>
+      </w:r>
+      <w:proofErr w:type="spellStart"/>
+      <w:r>
+        <w:t>handleOrientation</w:t>
+      </w:r>
+      <w:proofErr w:type="spellEnd"/>
+      <w:r>
+        <w:t xml:space="preserve"> werden die Alpha-, Beta- und Gammawerte ermittelt und auf zwei Nachkommastellen gerundet.</w:t>
+      </w:r>
+    </w:p>
+    <w:p>
+      <w:pPr>
+        <w:ind w:left="708"/>
+      </w:pPr>
+    </w:p>
+    <w:p>
+      <w:pPr>
+        <w:pStyle w:val="Listenabsatz"/>
+        <w:numPr>
+          <w:ilvl w:val="0"/>
+          <w:numId w:val="1"/>
+        </w:numPr>
+        <w:shd w:val="clear" w:color="auto" w:fill="272822"/>
+        <w:spacing w:after="0" w:line="285" w:lineRule="atLeast"/>
+        <w:rPr>
+          <w:rFonts w:ascii="Consolas" w:eastAsia="Times New Roman" w:hAnsi="Consolas" w:cs="Times New Roman"/>
+          <w:color w:val="F8F8F2"/>
+          <w:kern w:val="0"/>
+          <w:sz w:val="21"/>
+          <w:szCs w:val="21"/>
+          <w:lang w:eastAsia="de-AT"/>
+          <w14:ligatures w14:val="none"/>
+        </w:rPr>
+      </w:pPr>
+      <w:proofErr w:type="spellStart"/>
+      <w:r>
+        <w:rPr>
+          <w:rFonts w:ascii="Consolas" w:eastAsia="Times New Roman" w:hAnsi="Consolas" w:cs="Times New Roman"/>
+          <w:i/>
+          <w:iCs/>
+          <w:color w:val="66D9EF"/>
+          <w:kern w:val="0"/>
+          <w:sz w:val="21"/>
+          <w:szCs w:val="21"/>
+          <w:lang w:eastAsia="de-AT"/>
+          <w14:ligatures w14:val="none"/>
+        </w:rPr>
+        <w:t>function</w:t>
+      </w:r>
+      <w:proofErr w:type="spellEnd"/>
+      <w:r>
+        <w:rPr>
+          <w:rFonts w:ascii="Consolas" w:eastAsia="Times New Roman" w:hAnsi="Consolas" w:cs="Times New Roman"/>
+          <w:color w:val="F8F8F2"/>
+          <w:kern w:val="0"/>
+          <w:sz w:val="21"/>
+          <w:szCs w:val="21"/>
+          <w:lang w:eastAsia="de-AT"/>
+          <w14:ligatures w14:val="none"/>
+        </w:rPr>
+        <w:t xml:space="preserve"> </w:t>
+      </w:r>
+      <w:proofErr w:type="spellStart"/>
+      <w:r>
+        <w:rPr>
+          <w:rFonts w:ascii="Consolas" w:eastAsia="Times New Roman" w:hAnsi="Consolas" w:cs="Times New Roman"/>
+          <w:color w:val="A6E22E"/>
+          <w:kern w:val="0"/>
+          <w:sz w:val="21"/>
+          <w:szCs w:val="21"/>
+          <w:lang w:eastAsia="de-AT"/>
+          <w14:ligatures w14:val="none"/>
+        </w:rPr>
+        <w:t>handleOrientation</w:t>
+      </w:r>
+      <w:proofErr w:type="spellEnd"/>
+      <w:r>
+        <w:rPr>
+          <w:rFonts w:ascii="Consolas" w:eastAsia="Times New Roman" w:hAnsi="Consolas" w:cs="Times New Roman"/>
+          <w:color w:val="F8F8F2"/>
+          <w:kern w:val="0"/>
+          <w:sz w:val="21"/>
+          <w:szCs w:val="21"/>
+          <w:lang w:eastAsia="de-AT"/>
+          <w14:ligatures w14:val="none"/>
+        </w:rPr>
+        <w:t>(</w:t>
+      </w:r>
+      <w:r>
+        <w:rPr>
+          <w:rFonts w:ascii="Consolas" w:eastAsia="Times New Roman" w:hAnsi="Consolas" w:cs="Times New Roman"/>
+          <w:i/>
+          <w:iCs/>
+          <w:color w:val="FD971F"/>
+          <w:kern w:val="0"/>
+          <w:sz w:val="21"/>
+          <w:szCs w:val="21"/>
+          <w:lang w:eastAsia="de-AT"/>
+          <w14:ligatures w14:val="none"/>
+        </w:rPr>
+        <w:t>e</w:t>
+      </w:r>
+      <w:r>
+        <w:rPr>
+          <w:rFonts w:ascii="Consolas" w:eastAsia="Times New Roman" w:hAnsi="Consolas" w:cs="Times New Roman"/>
+          <w:color w:val="F8F8F2"/>
+          <w:kern w:val="0"/>
+          <w:sz w:val="21"/>
+          <w:szCs w:val="21"/>
+          <w:lang w:eastAsia="de-AT"/>
+          <w14:ligatures w14:val="none"/>
+        </w:rPr>
+        <w:t>) {</w:t>
+      </w:r>
+    </w:p>
+    <w:p>
+      <w:pPr>
+        <w:pStyle w:val="Listenabsatz"/>
+        <w:numPr>
+          <w:ilvl w:val="0"/>
+          <w:numId w:val="1"/>
+        </w:numPr>
+        <w:shd w:val="clear" w:color="auto" w:fill="272822"/>
+        <w:spacing w:after="0" w:line="285" w:lineRule="atLeast"/>
+        <w:rPr>
+          <w:rFonts w:ascii="Consolas" w:eastAsia="Times New Roman" w:hAnsi="Consolas" w:cs="Times New Roman"/>
+          <w:color w:val="F8F8F2"/>
+          <w:kern w:val="0"/>
+          <w:sz w:val="21"/>
+          <w:szCs w:val="21"/>
+          <w:lang w:val="en-US" w:eastAsia="de-AT"/>
+          <w14:ligatures w14:val="none"/>
+        </w:rPr>
+      </w:pPr>
+      <w:r>
+        <w:rPr>
+          <w:rFonts w:ascii="Consolas" w:eastAsia="Times New Roman" w:hAnsi="Consolas" w:cs="Times New Roman"/>
+          <w:color w:val="F8F8F2"/>
+          <w:kern w:val="0"/>
+          <w:sz w:val="21"/>
+          <w:szCs w:val="21"/>
+          <w:lang w:val="en-US" w:eastAsia="de-AT"/>
+          <w14:ligatures w14:val="none"/>
+        </w:rPr>
+        <w:t xml:space="preserve">  alpha </w:t>
+      </w:r>
+      <w:r>
+        <w:rPr>
+          <w:rFonts w:ascii="Consolas" w:eastAsia="Times New Roman" w:hAnsi="Consolas" w:cs="Times New Roman"/>
+          <w:color w:val="F92672"/>
+          <w:kern w:val="0"/>
+          <w:sz w:val="21"/>
+          <w:szCs w:val="21"/>
+          <w:lang w:val="en-US" w:eastAsia="de-AT"/>
+          <w14:ligatures w14:val="none"/>
+        </w:rPr>
+        <w:t>=</w:t>
+      </w:r>
+      <w:r>
+        <w:rPr>
+          <w:rFonts w:ascii="Consolas" w:eastAsia="Times New Roman" w:hAnsi="Consolas" w:cs="Times New Roman"/>
+          <w:color w:val="F8F8F2"/>
+          <w:kern w:val="0"/>
+          <w:sz w:val="21"/>
+          <w:szCs w:val="21"/>
+          <w:lang w:val="en-US" w:eastAsia="de-AT"/>
+          <w14:ligatures w14:val="none"/>
+        </w:rPr>
+        <w:t xml:space="preserve"> </w:t>
+      </w:r>
+      <w:proofErr w:type="spellStart"/>
+      <w:r>
+        <w:rPr>
+          <w:rFonts w:ascii="Consolas" w:eastAsia="Times New Roman" w:hAnsi="Consolas" w:cs="Times New Roman"/>
+          <w:color w:val="F8F8F2"/>
+          <w:kern w:val="0"/>
+          <w:sz w:val="21"/>
+          <w:szCs w:val="21"/>
+          <w:lang w:val="en-US" w:eastAsia="de-AT"/>
+          <w14:ligatures w14:val="none"/>
+        </w:rPr>
+        <w:t>Math.</w:t>
+      </w:r>
+      <w:r>
+        <w:rPr>
+          <w:rFonts w:ascii="Consolas" w:eastAsia="Times New Roman" w:hAnsi="Consolas" w:cs="Times New Roman"/>
+          <w:color w:val="A6E22E"/>
+          <w:kern w:val="0"/>
+          <w:sz w:val="21"/>
+          <w:szCs w:val="21"/>
+          <w:lang w:val="en-US" w:eastAsia="de-AT"/>
+          <w14:ligatures w14:val="none"/>
+        </w:rPr>
+        <w:t>round</w:t>
+      </w:r>
+      <w:proofErr w:type="spellEnd"/>
+      <w:r>
+        <w:rPr>
+          <w:rFonts w:ascii="Consolas" w:eastAsia="Times New Roman" w:hAnsi="Consolas" w:cs="Times New Roman"/>
+          <w:color w:val="F8F8F2"/>
+          <w:kern w:val="0"/>
+          <w:sz w:val="21"/>
+          <w:szCs w:val="21"/>
+          <w:lang w:val="en-US" w:eastAsia="de-AT"/>
+          <w14:ligatures w14:val="none"/>
+        </w:rPr>
+        <w:t>(</w:t>
+      </w:r>
+      <w:proofErr w:type="spellStart"/>
+      <w:proofErr w:type="gramStart"/>
+      <w:r>
+        <w:rPr>
+          <w:rFonts w:ascii="Consolas" w:eastAsia="Times New Roman" w:hAnsi="Consolas" w:cs="Times New Roman"/>
+          <w:i/>
+          <w:iCs/>
+          <w:color w:val="FD971F"/>
+          <w:kern w:val="0"/>
+          <w:sz w:val="21"/>
+          <w:szCs w:val="21"/>
+          <w:lang w:val="en-US" w:eastAsia="de-AT"/>
+          <w14:ligatures w14:val="none"/>
+        </w:rPr>
+        <w:t>e</w:t>
+      </w:r>
+      <w:r>
+        <w:rPr>
+          <w:rFonts w:ascii="Consolas" w:eastAsia="Times New Roman" w:hAnsi="Consolas" w:cs="Times New Roman"/>
+          <w:color w:val="F8F8F2"/>
+          <w:kern w:val="0"/>
+          <w:sz w:val="21"/>
+          <w:szCs w:val="21"/>
+          <w:lang w:val="en-US" w:eastAsia="de-AT"/>
+          <w14:ligatures w14:val="none"/>
+        </w:rPr>
+        <w:t>.alpha</w:t>
+      </w:r>
+      <w:proofErr w:type="spellEnd"/>
+      <w:proofErr w:type="gramEnd"/>
+      <w:r>
+        <w:rPr>
+          <w:rFonts w:ascii="Consolas" w:eastAsia="Times New Roman" w:hAnsi="Consolas" w:cs="Times New Roman"/>
+          <w:color w:val="F8F8F2"/>
+          <w:kern w:val="0"/>
+          <w:sz w:val="21"/>
+          <w:szCs w:val="21"/>
+          <w:lang w:val="en-US" w:eastAsia="de-AT"/>
+          <w14:ligatures w14:val="none"/>
+        </w:rPr>
+        <w:t xml:space="preserve"> </w:t>
+      </w:r>
+      <w:r>
+        <w:rPr>
+          <w:rFonts w:ascii="Consolas" w:eastAsia="Times New Roman" w:hAnsi="Consolas" w:cs="Times New Roman"/>
+          <w:color w:val="F92672"/>
+          <w:kern w:val="0"/>
+          <w:sz w:val="21"/>
+          <w:szCs w:val="21"/>
+          <w:lang w:val="en-US" w:eastAsia="de-AT"/>
+          <w14:ligatures w14:val="none"/>
+        </w:rPr>
+        <w:t>*</w:t>
+      </w:r>
+      <w:r>
+        <w:rPr>
+          <w:rFonts w:ascii="Consolas" w:eastAsia="Times New Roman" w:hAnsi="Consolas" w:cs="Times New Roman"/>
+          <w:color w:val="F8F8F2"/>
+          <w:kern w:val="0"/>
+          <w:sz w:val="21"/>
+          <w:szCs w:val="21"/>
+          <w:lang w:val="en-US" w:eastAsia="de-AT"/>
+          <w14:ligatures w14:val="none"/>
+        </w:rPr>
+        <w:t xml:space="preserve"> </w:t>
+      </w:r>
+      <w:r>
+        <w:rPr>
+          <w:rFonts w:ascii="Consolas" w:eastAsia="Times New Roman" w:hAnsi="Consolas" w:cs="Times New Roman"/>
+          <w:color w:val="AE81FF"/>
+          <w:kern w:val="0"/>
+          <w:sz w:val="21"/>
+          <w:szCs w:val="21"/>
+          <w:lang w:val="en-US" w:eastAsia="de-AT"/>
+          <w14:ligatures w14:val="none"/>
+        </w:rPr>
+        <w:t>100</w:t>
+      </w:r>
+      <w:r>
+        <w:rPr>
+          <w:rFonts w:ascii="Consolas" w:eastAsia="Times New Roman" w:hAnsi="Consolas" w:cs="Times New Roman"/>
+          <w:color w:val="F8F8F2"/>
+          <w:kern w:val="0"/>
+          <w:sz w:val="21"/>
+          <w:szCs w:val="21"/>
+          <w:lang w:val="en-US" w:eastAsia="de-AT"/>
+          <w14:ligatures w14:val="none"/>
+        </w:rPr>
+        <w:t>)</w:t>
+      </w:r>
+      <w:r>
+        <w:rPr>
+          <w:rFonts w:ascii="Consolas" w:eastAsia="Times New Roman" w:hAnsi="Consolas" w:cs="Times New Roman"/>
+          <w:color w:val="F92672"/>
+          <w:kern w:val="0"/>
+          <w:sz w:val="21"/>
+          <w:szCs w:val="21"/>
+          <w:lang w:val="en-US" w:eastAsia="de-AT"/>
+          <w14:ligatures w14:val="none"/>
+        </w:rPr>
+        <w:t>/</w:t>
+      </w:r>
+      <w:r>
+        <w:rPr>
+          <w:rFonts w:ascii="Consolas" w:eastAsia="Times New Roman" w:hAnsi="Consolas" w:cs="Times New Roman"/>
+          <w:color w:val="AE81FF"/>
+          <w:kern w:val="0"/>
+          <w:sz w:val="21"/>
+          <w:szCs w:val="21"/>
+          <w:lang w:val="en-US" w:eastAsia="de-AT"/>
+          <w14:ligatures w14:val="none"/>
+        </w:rPr>
+        <w:t>100</w:t>
+      </w:r>
+      <w:r>
+        <w:rPr>
+          <w:rFonts w:ascii="Consolas" w:eastAsia="Times New Roman" w:hAnsi="Consolas" w:cs="Times New Roman"/>
+          <w:color w:val="F8F8F2"/>
+          <w:kern w:val="0"/>
+          <w:sz w:val="21"/>
+          <w:szCs w:val="21"/>
+          <w:lang w:val="en-US" w:eastAsia="de-AT"/>
+          <w14:ligatures w14:val="none"/>
+        </w:rPr>
+        <w:t>;</w:t>
+      </w:r>
+    </w:p>
+    <w:p>
+      <w:pPr>
+        <w:pStyle w:val="Listenabsatz"/>
+        <w:numPr>
+          <w:ilvl w:val="0"/>
+          <w:numId w:val="1"/>
+        </w:numPr>
+        <w:shd w:val="clear" w:color="auto" w:fill="272822"/>
+        <w:spacing w:after="0" w:line="285" w:lineRule="atLeast"/>
+        <w:rPr>
+          <w:rFonts w:ascii="Consolas" w:eastAsia="Times New Roman" w:hAnsi="Consolas" w:cs="Times New Roman"/>
+          <w:color w:val="F8F8F2"/>
+          <w:kern w:val="0"/>
+          <w:sz w:val="21"/>
+          <w:szCs w:val="21"/>
+          <w:lang w:val="en-US" w:eastAsia="de-AT"/>
+          <w14:ligatures w14:val="none"/>
+        </w:rPr>
+      </w:pPr>
+      <w:r>
+        <w:rPr>
+          <w:rFonts w:ascii="Consolas" w:eastAsia="Times New Roman" w:hAnsi="Consolas" w:cs="Times New Roman"/>
+          <w:color w:val="F8F8F2"/>
+          <w:kern w:val="0"/>
+          <w:sz w:val="21"/>
+          <w:szCs w:val="21"/>
+          <w:lang w:val="en-US" w:eastAsia="de-AT"/>
+          <w14:ligatures w14:val="none"/>
+        </w:rPr>
+        <w:t xml:space="preserve">  beta </w:t>
+      </w:r>
+      <w:r>
+        <w:rPr>
+          <w:rFonts w:ascii="Consolas" w:eastAsia="Times New Roman" w:hAnsi="Consolas" w:cs="Times New Roman"/>
+          <w:color w:val="F92672"/>
+          <w:kern w:val="0"/>
+          <w:sz w:val="21"/>
+          <w:szCs w:val="21"/>
+          <w:lang w:val="en-US" w:eastAsia="de-AT"/>
+          <w14:ligatures w14:val="none"/>
+        </w:rPr>
+        <w:t>=</w:t>
+      </w:r>
+      <w:r>
+        <w:rPr>
+          <w:rFonts w:ascii="Consolas" w:eastAsia="Times New Roman" w:hAnsi="Consolas" w:cs="Times New Roman"/>
+          <w:color w:val="F8F8F2"/>
+          <w:kern w:val="0"/>
+          <w:sz w:val="21"/>
+          <w:szCs w:val="21"/>
+          <w:lang w:val="en-US" w:eastAsia="de-AT"/>
+          <w14:ligatures w14:val="none"/>
+        </w:rPr>
+        <w:t xml:space="preserve"> </w:t>
+      </w:r>
+      <w:proofErr w:type="spellStart"/>
+      <w:r>
+        <w:rPr>
+          <w:rFonts w:ascii="Consolas" w:eastAsia="Times New Roman" w:hAnsi="Consolas" w:cs="Times New Roman"/>
+          <w:color w:val="F8F8F2"/>
+          <w:kern w:val="0"/>
+          <w:sz w:val="21"/>
+          <w:szCs w:val="21"/>
+          <w:lang w:val="en-US" w:eastAsia="de-AT"/>
+          <w14:ligatures w14:val="none"/>
+        </w:rPr>
+        <w:t>Math.</w:t>
+      </w:r>
+      <w:r>
+        <w:rPr>
+          <w:rFonts w:ascii="Consolas" w:eastAsia="Times New Roman" w:hAnsi="Consolas" w:cs="Times New Roman"/>
+          <w:color w:val="A6E22E"/>
+          <w:kern w:val="0"/>
+          <w:sz w:val="21"/>
+          <w:szCs w:val="21"/>
+          <w:lang w:val="en-US" w:eastAsia="de-AT"/>
+          <w14:ligatures w14:val="none"/>
+        </w:rPr>
+        <w:t>round</w:t>
+      </w:r>
+      <w:proofErr w:type="spellEnd"/>
+      <w:r>
+        <w:rPr>
+          <w:rFonts w:ascii="Consolas" w:eastAsia="Times New Roman" w:hAnsi="Consolas" w:cs="Times New Roman"/>
+          <w:color w:val="F8F8F2"/>
+          <w:kern w:val="0"/>
+          <w:sz w:val="21"/>
+          <w:szCs w:val="21"/>
+          <w:lang w:val="en-US" w:eastAsia="de-AT"/>
+          <w14:ligatures w14:val="none"/>
+        </w:rPr>
+        <w:t>(</w:t>
+      </w:r>
+      <w:proofErr w:type="spellStart"/>
+      <w:proofErr w:type="gramStart"/>
+      <w:r>
+        <w:rPr>
+          <w:rFonts w:ascii="Consolas" w:eastAsia="Times New Roman" w:hAnsi="Consolas" w:cs="Times New Roman"/>
+          <w:i/>
+          <w:iCs/>
+          <w:color w:val="FD971F"/>
+          <w:kern w:val="0"/>
+          <w:sz w:val="21"/>
+          <w:szCs w:val="21"/>
+          <w:lang w:val="en-US" w:eastAsia="de-AT"/>
+          <w14:ligatures w14:val="none"/>
+        </w:rPr>
+        <w:t>e</w:t>
+      </w:r>
+      <w:r>
+        <w:rPr>
+          <w:rFonts w:ascii="Consolas" w:eastAsia="Times New Roman" w:hAnsi="Consolas" w:cs="Times New Roman"/>
+          <w:color w:val="F8F8F2"/>
+          <w:kern w:val="0"/>
+          <w:sz w:val="21"/>
+          <w:szCs w:val="21"/>
+          <w:lang w:val="en-US" w:eastAsia="de-AT"/>
+          <w14:ligatures w14:val="none"/>
+        </w:rPr>
+        <w:t>.beta</w:t>
+      </w:r>
+      <w:proofErr w:type="spellEnd"/>
+      <w:proofErr w:type="gramEnd"/>
+      <w:r>
+        <w:rPr>
+          <w:rFonts w:ascii="Consolas" w:eastAsia="Times New Roman" w:hAnsi="Consolas" w:cs="Times New Roman"/>
+          <w:color w:val="F8F8F2"/>
+          <w:kern w:val="0"/>
+          <w:sz w:val="21"/>
+          <w:szCs w:val="21"/>
+          <w:lang w:val="en-US" w:eastAsia="de-AT"/>
+          <w14:ligatures w14:val="none"/>
+        </w:rPr>
+        <w:t xml:space="preserve"> </w:t>
+      </w:r>
+      <w:r>
+        <w:rPr>
+          <w:rFonts w:ascii="Consolas" w:eastAsia="Times New Roman" w:hAnsi="Consolas" w:cs="Times New Roman"/>
+          <w:color w:val="F92672"/>
+          <w:kern w:val="0"/>
+          <w:sz w:val="21"/>
+          <w:szCs w:val="21"/>
+          <w:lang w:val="en-US" w:eastAsia="de-AT"/>
+          <w14:ligatures w14:val="none"/>
+        </w:rPr>
+        <w:t>*</w:t>
+      </w:r>
+      <w:r>
+        <w:rPr>
+          <w:rFonts w:ascii="Consolas" w:eastAsia="Times New Roman" w:hAnsi="Consolas" w:cs="Times New Roman"/>
+          <w:color w:val="F8F8F2"/>
+          <w:kern w:val="0"/>
+          <w:sz w:val="21"/>
+          <w:szCs w:val="21"/>
+          <w:lang w:val="en-US" w:eastAsia="de-AT"/>
+          <w14:ligatures w14:val="none"/>
+        </w:rPr>
+        <w:t xml:space="preserve"> </w:t>
+      </w:r>
+      <w:r>
+        <w:rPr>
+          <w:rFonts w:ascii="Consolas" w:eastAsia="Times New Roman" w:hAnsi="Consolas" w:cs="Times New Roman"/>
+          <w:color w:val="AE81FF"/>
+          <w:kern w:val="0"/>
+          <w:sz w:val="21"/>
+          <w:szCs w:val="21"/>
+          <w:lang w:val="en-US" w:eastAsia="de-AT"/>
+          <w14:ligatures w14:val="none"/>
+        </w:rPr>
+        <w:t>100</w:t>
+      </w:r>
+      <w:r>
+        <w:rPr>
+          <w:rFonts w:ascii="Consolas" w:eastAsia="Times New Roman" w:hAnsi="Consolas" w:cs="Times New Roman"/>
+          <w:color w:val="F8F8F2"/>
+          <w:kern w:val="0"/>
+          <w:sz w:val="21"/>
+          <w:szCs w:val="21"/>
+          <w:lang w:val="en-US" w:eastAsia="de-AT"/>
+          <w14:ligatures w14:val="none"/>
+        </w:rPr>
+        <w:t>)</w:t>
+      </w:r>
+      <w:r>
+        <w:rPr>
+          <w:rFonts w:ascii="Consolas" w:eastAsia="Times New Roman" w:hAnsi="Consolas" w:cs="Times New Roman"/>
+          <w:color w:val="F92672"/>
+          <w:kern w:val="0"/>
+          <w:sz w:val="21"/>
+          <w:szCs w:val="21"/>
+          <w:lang w:val="en-US" w:eastAsia="de-AT"/>
+          <w14:ligatures w14:val="none"/>
+        </w:rPr>
+        <w:t>/</w:t>
+      </w:r>
+      <w:r>
+        <w:rPr>
+          <w:rFonts w:ascii="Consolas" w:eastAsia="Times New Roman" w:hAnsi="Consolas" w:cs="Times New Roman"/>
+          <w:color w:val="AE81FF"/>
+          <w:kern w:val="0"/>
+          <w:sz w:val="21"/>
+          <w:szCs w:val="21"/>
+          <w:lang w:val="en-US" w:eastAsia="de-AT"/>
+          <w14:ligatures w14:val="none"/>
+        </w:rPr>
+        <w:t>100</w:t>
+      </w:r>
+      <w:r>
+        <w:rPr>
+          <w:rFonts w:ascii="Consolas" w:eastAsia="Times New Roman" w:hAnsi="Consolas" w:cs="Times New Roman"/>
+          <w:color w:val="F8F8F2"/>
+          <w:kern w:val="0"/>
+          <w:sz w:val="21"/>
+          <w:szCs w:val="21"/>
+          <w:lang w:val="en-US" w:eastAsia="de-AT"/>
+          <w14:ligatures w14:val="none"/>
+        </w:rPr>
+        <w:t>;</w:t>
+      </w:r>
+    </w:p>
+    <w:p>
+      <w:pPr>
+        <w:pStyle w:val="Listenabsatz"/>
+        <w:numPr>
+          <w:ilvl w:val="0"/>
+          <w:numId w:val="1"/>
+        </w:numPr>
+        <w:shd w:val="clear" w:color="auto" w:fill="272822"/>
+        <w:spacing w:after="0" w:line="285" w:lineRule="atLeast"/>
+        <w:rPr>
+          <w:rFonts w:ascii="Consolas" w:eastAsia="Times New Roman" w:hAnsi="Consolas" w:cs="Times New Roman"/>
+          <w:color w:val="F8F8F2"/>
+          <w:kern w:val="0"/>
+          <w:sz w:val="21"/>
+          <w:szCs w:val="21"/>
+          <w:lang w:eastAsia="de-AT"/>
+          <w14:ligatures w14:val="none"/>
+        </w:rPr>
+      </w:pPr>
+      <w:r>
+        <w:rPr>
+          <w:rFonts w:ascii="Consolas" w:eastAsia="Times New Roman" w:hAnsi="Consolas" w:cs="Times New Roman"/>
+          <w:color w:val="F8F8F2"/>
+          <w:kern w:val="0"/>
+          <w:sz w:val="21"/>
+          <w:szCs w:val="21"/>
+          <w:lang w:val="en-US" w:eastAsia="de-AT"/>
+          <w14:ligatures w14:val="none"/>
+        </w:rPr>
+        <w:t xml:space="preserve">  </w:t>
+      </w:r>
+      <w:proofErr w:type="spellStart"/>
+      <w:r>
+        <w:rPr>
+          <w:rFonts w:ascii="Consolas" w:eastAsia="Times New Roman" w:hAnsi="Consolas" w:cs="Times New Roman"/>
+          <w:color w:val="F8F8F2"/>
+          <w:kern w:val="0"/>
+          <w:sz w:val="21"/>
+          <w:szCs w:val="21"/>
+          <w:lang w:eastAsia="de-AT"/>
+          <w14:ligatures w14:val="none"/>
+        </w:rPr>
+        <w:t>gamma</w:t>
+      </w:r>
+      <w:proofErr w:type="spellEnd"/>
+      <w:r>
+        <w:rPr>
+          <w:rFonts w:ascii="Consolas" w:eastAsia="Times New Roman" w:hAnsi="Consolas" w:cs="Times New Roman"/>
+          <w:color w:val="F8F8F2"/>
+          <w:kern w:val="0"/>
+          <w:sz w:val="21"/>
+          <w:szCs w:val="21"/>
+          <w:lang w:eastAsia="de-AT"/>
+          <w14:ligatures w14:val="none"/>
+        </w:rPr>
+        <w:t xml:space="preserve"> </w:t>
+      </w:r>
+      <w:r>
+        <w:rPr>
+          <w:rFonts w:ascii="Consolas" w:eastAsia="Times New Roman" w:hAnsi="Consolas" w:cs="Times New Roman"/>
+          <w:color w:val="F92672"/>
+          <w:kern w:val="0"/>
+          <w:sz w:val="21"/>
+          <w:szCs w:val="21"/>
+          <w:lang w:eastAsia="de-AT"/>
+          <w14:ligatures w14:val="none"/>
+        </w:rPr>
+        <w:t>=</w:t>
+      </w:r>
+      <w:r>
+        <w:rPr>
+          <w:rFonts w:ascii="Consolas" w:eastAsia="Times New Roman" w:hAnsi="Consolas" w:cs="Times New Roman"/>
+          <w:color w:val="F8F8F2"/>
+          <w:kern w:val="0"/>
+          <w:sz w:val="21"/>
+          <w:szCs w:val="21"/>
+          <w:lang w:eastAsia="de-AT"/>
+          <w14:ligatures w14:val="none"/>
+        </w:rPr>
+        <w:t xml:space="preserve"> </w:t>
+      </w:r>
+      <w:proofErr w:type="spellStart"/>
+      <w:r>
+        <w:rPr>
+          <w:rFonts w:ascii="Consolas" w:eastAsia="Times New Roman" w:hAnsi="Consolas" w:cs="Times New Roman"/>
+          <w:color w:val="F8F8F2"/>
+          <w:kern w:val="0"/>
+          <w:sz w:val="21"/>
+          <w:szCs w:val="21"/>
+          <w:lang w:eastAsia="de-AT"/>
+          <w14:ligatures w14:val="none"/>
+        </w:rPr>
+        <w:t>Math.</w:t>
+      </w:r>
+      <w:r>
+        <w:rPr>
+          <w:rFonts w:ascii="Consolas" w:eastAsia="Times New Roman" w:hAnsi="Consolas" w:cs="Times New Roman"/>
+          <w:color w:val="A6E22E"/>
+          <w:kern w:val="0"/>
+          <w:sz w:val="21"/>
+          <w:szCs w:val="21"/>
+          <w:lang w:eastAsia="de-AT"/>
+          <w14:ligatures w14:val="none"/>
+        </w:rPr>
+        <w:t>round</w:t>
+      </w:r>
+      <w:proofErr w:type="spellEnd"/>
+      <w:r>
+        <w:rPr>
+          <w:rFonts w:ascii="Consolas" w:eastAsia="Times New Roman" w:hAnsi="Consolas" w:cs="Times New Roman"/>
+          <w:color w:val="F8F8F2"/>
+          <w:kern w:val="0"/>
+          <w:sz w:val="21"/>
+          <w:szCs w:val="21"/>
+          <w:lang w:eastAsia="de-AT"/>
+          <w14:ligatures w14:val="none"/>
+        </w:rPr>
+        <w:t>(</w:t>
+      </w:r>
+      <w:proofErr w:type="spellStart"/>
+      <w:proofErr w:type="gramStart"/>
+      <w:r>
+        <w:rPr>
+          <w:rFonts w:ascii="Consolas" w:eastAsia="Times New Roman" w:hAnsi="Consolas" w:cs="Times New Roman"/>
+          <w:i/>
+          <w:iCs/>
+          <w:color w:val="FD971F"/>
+          <w:kern w:val="0"/>
+          <w:sz w:val="21"/>
+          <w:szCs w:val="21"/>
+          <w:lang w:eastAsia="de-AT"/>
+          <w14:ligatures w14:val="none"/>
+        </w:rPr>
+        <w:t>e</w:t>
+      </w:r>
+      <w:r>
+        <w:rPr>
+          <w:rFonts w:ascii="Consolas" w:eastAsia="Times New Roman" w:hAnsi="Consolas" w:cs="Times New Roman"/>
+          <w:color w:val="F8F8F2"/>
+          <w:kern w:val="0"/>
+          <w:sz w:val="21"/>
+          <w:szCs w:val="21"/>
+          <w:lang w:eastAsia="de-AT"/>
+          <w14:ligatures w14:val="none"/>
+        </w:rPr>
+        <w:t>.gamma</w:t>
+      </w:r>
+      <w:proofErr w:type="spellEnd"/>
+      <w:proofErr w:type="gramEnd"/>
+      <w:r>
+        <w:rPr>
+          <w:rFonts w:ascii="Consolas" w:eastAsia="Times New Roman" w:hAnsi="Consolas" w:cs="Times New Roman"/>
+          <w:color w:val="F8F8F2"/>
+          <w:kern w:val="0"/>
+          <w:sz w:val="21"/>
+          <w:szCs w:val="21"/>
+          <w:lang w:eastAsia="de-AT"/>
+          <w14:ligatures w14:val="none"/>
+        </w:rPr>
+        <w:t xml:space="preserve"> </w:t>
+      </w:r>
+      <w:r>
+        <w:rPr>
+          <w:rFonts w:ascii="Consolas" w:eastAsia="Times New Roman" w:hAnsi="Consolas" w:cs="Times New Roman"/>
+          <w:color w:val="F92672"/>
+          <w:kern w:val="0"/>
+          <w:sz w:val="21"/>
+          <w:szCs w:val="21"/>
+          <w:lang w:eastAsia="de-AT"/>
+          <w14:ligatures w14:val="none"/>
+        </w:rPr>
+        <w:t>*</w:t>
+      </w:r>
+      <w:r>
+        <w:rPr>
+          <w:rFonts w:ascii="Consolas" w:eastAsia="Times New Roman" w:hAnsi="Consolas" w:cs="Times New Roman"/>
+          <w:color w:val="F8F8F2"/>
+          <w:kern w:val="0"/>
+          <w:sz w:val="21"/>
+          <w:szCs w:val="21"/>
+          <w:lang w:eastAsia="de-AT"/>
+          <w14:ligatures w14:val="none"/>
+        </w:rPr>
+        <w:t xml:space="preserve"> </w:t>
+      </w:r>
+      <w:r>
+        <w:rPr>
+          <w:rFonts w:ascii="Consolas" w:eastAsia="Times New Roman" w:hAnsi="Consolas" w:cs="Times New Roman"/>
+          <w:color w:val="AE81FF"/>
+          <w:kern w:val="0"/>
+          <w:sz w:val="21"/>
+          <w:szCs w:val="21"/>
+          <w:lang w:eastAsia="de-AT"/>
+          <w14:ligatures w14:val="none"/>
+        </w:rPr>
+        <w:t>100</w:t>
+      </w:r>
+      <w:r>
+        <w:rPr>
+          <w:rFonts w:ascii="Consolas" w:eastAsia="Times New Roman" w:hAnsi="Consolas" w:cs="Times New Roman"/>
+          <w:color w:val="F8F8F2"/>
+          <w:kern w:val="0"/>
+          <w:sz w:val="21"/>
+          <w:szCs w:val="21"/>
+          <w:lang w:eastAsia="de-AT"/>
+          <w14:ligatures w14:val="none"/>
+        </w:rPr>
+        <w:t>)</w:t>
+      </w:r>
+      <w:r>
+        <w:rPr>
+          <w:rFonts w:ascii="Consolas" w:eastAsia="Times New Roman" w:hAnsi="Consolas" w:cs="Times New Roman"/>
+          <w:color w:val="F92672"/>
+          <w:kern w:val="0"/>
+          <w:sz w:val="21"/>
+          <w:szCs w:val="21"/>
+          <w:lang w:eastAsia="de-AT"/>
+          <w14:ligatures w14:val="none"/>
+        </w:rPr>
+        <w:t>/</w:t>
+      </w:r>
+      <w:r>
+        <w:rPr>
+          <w:rFonts w:ascii="Consolas" w:eastAsia="Times New Roman" w:hAnsi="Consolas" w:cs="Times New Roman"/>
+          <w:color w:val="AE81FF"/>
+          <w:kern w:val="0"/>
+          <w:sz w:val="21"/>
+          <w:szCs w:val="21"/>
+          <w:lang w:eastAsia="de-AT"/>
+          <w14:ligatures w14:val="none"/>
+        </w:rPr>
+        <w:t>100</w:t>
+      </w:r>
+      <w:r>
+        <w:rPr>
+          <w:rFonts w:ascii="Consolas" w:eastAsia="Times New Roman" w:hAnsi="Consolas" w:cs="Times New Roman"/>
+          <w:color w:val="F8F8F2"/>
+          <w:kern w:val="0"/>
+          <w:sz w:val="21"/>
+          <w:szCs w:val="21"/>
+          <w:lang w:eastAsia="de-AT"/>
+          <w14:ligatures w14:val="none"/>
+        </w:rPr>
+        <w:t>;</w:t>
+      </w:r>
+    </w:p>
+    <w:p>
+      <w:pPr>
+        <w:pStyle w:val="Listenabsatz"/>
+        <w:numPr>
+          <w:ilvl w:val="0"/>
+          <w:numId w:val="1"/>
+        </w:numPr>
+        <w:shd w:val="clear" w:color="auto" w:fill="272822"/>
+        <w:spacing w:after="0" w:line="285" w:lineRule="atLeast"/>
+        <w:rPr>
+          <w:rFonts w:ascii="Consolas" w:eastAsia="Times New Roman" w:hAnsi="Consolas" w:cs="Times New Roman"/>
+          <w:color w:val="F8F8F2"/>
+          <w:kern w:val="0"/>
+          <w:sz w:val="21"/>
+          <w:szCs w:val="21"/>
+          <w:lang w:eastAsia="de-AT"/>
+          <w14:ligatures w14:val="none"/>
+        </w:rPr>
+      </w:pPr>
+      <w:r>
+        <w:rPr>
+          <w:rFonts w:ascii="Consolas" w:eastAsia="Times New Roman" w:hAnsi="Consolas" w:cs="Times New Roman"/>
+          <w:color w:val="F8F8F2"/>
+          <w:kern w:val="0"/>
+          <w:sz w:val="21"/>
+          <w:szCs w:val="21"/>
+          <w:lang w:eastAsia="de-AT"/>
+          <w14:ligatures w14:val="none"/>
+        </w:rPr>
+        <w:t>}</w:t>
       </w:r>
     </w:p>
     <w:sectPr>
@@ -15,6 +2949,103 @@
     </w:sectPr>
   </w:body>
 </w:document>
+</file>
+
+<file path=word/numbering.xml><?xml version="1.0" encoding="utf-8"?>
+<w:numbering xmlns:wpc="http://schemas.microsoft.com/office/word/2010/wordprocessingCanvas" xmlns:cx="http://schemas.microsoft.com/office/drawing/2014/chartex" xmlns:cx1="http://schemas.microsoft.com/office/drawing/2015/9/8/chartex" xmlns:cx2="http://schemas.microsoft.com/office/drawing/2015/10/21/chartex" xmlns:cx3="http://schemas.microsoft.com/office/drawing/2016/5/9/chartex" xmlns:cx4="http://schemas.microsoft.com/office/drawing/2016/5/10/chartex" xmlns:cx5="http://schemas.microsoft.com/office/drawing/2016/5/11/chartex" xmlns:cx6="http://schemas.microsoft.com/office/drawing/2016/5/12/chartex" xmlns:cx7="http://schemas.microsoft.com/office/drawing/2016/5/13/chartex" xmlns:cx8="http://schemas.microsoft.com/office/drawing/2016/5/14/chartex" xmlns:mc="http://schemas.openxmlformats.org/markup-compatibility/2006" xmlns:aink="http://schemas.microsoft.com/office/drawing/2016/ink" xmlns:am3d="http://schemas.microsoft.com/office/drawing/2017/model3d" xmlns:o="urn:schemas-microsoft-com:office:office" xmlns:oel="http://schemas.microsoft.com/office/2019/extlst" xmlns:r="http://schemas.openxmlformats.org/officeDocument/2006/relationships" xmlns:m="http://schemas.openxmlformats.org/officeDocument/2006/math" xmlns:v="urn:schemas-microsoft-com:vml" xmlns:wp14="http://schemas.microsoft.com/office/word/2010/wordprocessingDrawing" xmlns:wp="http://schemas.openxmlformats.org/drawingml/2006/wordprocessingDrawing" xmlns:w10="urn:schemas-microsoft-com:office:word" xmlns:w="http://schemas.openxmlformats.org/wordprocessingml/2006/main" xmlns:w14="http://schemas.microsoft.com/office/word/2010/wordml" xmlns:w15="http://schemas.microsoft.com/office/word/2012/wordml" xmlns:w16cex="http://schemas.microsoft.com/office/word/2018/wordml/cex" xmlns:w16cid="http://schemas.microsoft.com/office/word/2016/wordml/cid" xmlns:w16="http://schemas.microsoft.com/office/word/2018/wordml" xmlns:w16du="http://schemas.microsoft.com/office/word/2023/wordml/word16du" xmlns:w16sdtdh="http://schemas.microsoft.com/office/word/2020/wordml/sdtdatahash" xmlns:w16se="http://schemas.microsoft.com/office/word/2015/wordml/symex" xmlns:wpg="http://schemas.microsoft.com/office/word/2010/wordprocessingGroup" xmlns:wpi="http://schemas.microsoft.com/office/word/2010/wordprocessingInk" xmlns:wne="http://schemas.microsoft.com/office/word/2006/wordml" xmlns:wps="http://schemas.microsoft.com/office/word/2010/wordprocessingShape" mc:Ignorable="w14 w15 w16se w16cid w16 w16cex w16sdtdh w16du wp14">
+  <w:abstractNum w:abstractNumId="0" w15:restartNumberingAfterBreak="0">
+    <w:nsid w:val="70F771BC"/>
+    <w:multiLevelType w:val="hybridMultilevel"/>
+    <w:tmpl w:val="0254C7F4"/>
+    <w:lvl w:ilvl="0" w:tplc="0C07000F">
+      <w:start w:val="1"/>
+      <w:numFmt w:val="decimal"/>
+      <w:lvlText w:val="%1."/>
+      <w:lvlJc w:val="left"/>
+      <w:pPr>
+        <w:ind w:left="720" w:hanging="360"/>
+      </w:pPr>
+      <w:rPr>
+        <w:rFonts w:hint="default"/>
+      </w:rPr>
+    </w:lvl>
+    <w:lvl w:ilvl="1" w:tplc="0C070019">
+      <w:start w:val="1"/>
+      <w:numFmt w:val="lowerLetter"/>
+      <w:lvlText w:val="%2."/>
+      <w:lvlJc w:val="left"/>
+      <w:pPr>
+        <w:ind w:left="1440" w:hanging="360"/>
+      </w:pPr>
+    </w:lvl>
+    <w:lvl w:ilvl="2" w:tplc="0C07001B" w:tentative="1">
+      <w:start w:val="1"/>
+      <w:numFmt w:val="lowerRoman"/>
+      <w:lvlText w:val="%3."/>
+      <w:lvlJc w:val="right"/>
+      <w:pPr>
+        <w:ind w:left="2160" w:hanging="180"/>
+      </w:pPr>
+    </w:lvl>
+    <w:lvl w:ilvl="3" w:tplc="0C07000F" w:tentative="1">
+      <w:start w:val="1"/>
+      <w:numFmt w:val="decimal"/>
+      <w:lvlText w:val="%4."/>
+      <w:lvlJc w:val="left"/>
+      <w:pPr>
+        <w:ind w:left="2880" w:hanging="360"/>
+      </w:pPr>
+    </w:lvl>
+    <w:lvl w:ilvl="4" w:tplc="0C070019" w:tentative="1">
+      <w:start w:val="1"/>
+      <w:numFmt w:val="lowerLetter"/>
+      <w:lvlText w:val="%5."/>
+      <w:lvlJc w:val="left"/>
+      <w:pPr>
+        <w:ind w:left="3600" w:hanging="360"/>
+      </w:pPr>
+    </w:lvl>
+    <w:lvl w:ilvl="5" w:tplc="0C07001B" w:tentative="1">
+      <w:start w:val="1"/>
+      <w:numFmt w:val="lowerRoman"/>
+      <w:lvlText w:val="%6."/>
+      <w:lvlJc w:val="right"/>
+      <w:pPr>
+        <w:ind w:left="4320" w:hanging="180"/>
+      </w:pPr>
+    </w:lvl>
+    <w:lvl w:ilvl="6" w:tplc="0C07000F" w:tentative="1">
+      <w:start w:val="1"/>
+      <w:numFmt w:val="decimal"/>
+      <w:lvlText w:val="%7."/>
+      <w:lvlJc w:val="left"/>
+      <w:pPr>
+        <w:ind w:left="5040" w:hanging="360"/>
+      </w:pPr>
+    </w:lvl>
+    <w:lvl w:ilvl="7" w:tplc="0C070019" w:tentative="1">
+      <w:start w:val="1"/>
+      <w:numFmt w:val="lowerLetter"/>
+      <w:lvlText w:val="%8."/>
+      <w:lvlJc w:val="left"/>
+      <w:pPr>
+        <w:ind w:left="5760" w:hanging="360"/>
+      </w:pPr>
+    </w:lvl>
+    <w:lvl w:ilvl="8" w:tplc="0C07001B" w:tentative="1">
+      <w:start w:val="1"/>
+      <w:numFmt w:val="lowerRoman"/>
+      <w:lvlText w:val="%9."/>
+      <w:lvlJc w:val="right"/>
+      <w:pPr>
+        <w:ind w:left="6480" w:hanging="180"/>
+      </w:pPr>
+    </w:lvl>
+  </w:abstractNum>
+  <w:num w:numId="1" w16cid:durableId="136798724">
+    <w:abstractNumId w:val="0"/>
+  </w:num>
+</w:numbering>
 </file>
 
 <file path=word/styles.xml><?xml version="1.0" encoding="utf-8"?>
@@ -620,7 +3651,6 @@
   <w:style w:type="character" w:default="1" w:styleId="Absatz-Standardschriftart">
     <w:name w:val="Default Paragraph Font"/>
     <w:uiPriority w:val="1"/>
-    <w:semiHidden/>
     <w:unhideWhenUsed/>
   </w:style>
   <w:style w:type="table" w:default="1" w:styleId="NormaleTabelle">

</xml_diff>